<commit_message>
modify some display and add the slide
</commit_message>
<xml_diff>
--- a/Documentation/GearMobile.docx
+++ b/Documentation/GearMobile.docx
@@ -1,6 +1,6 @@
 
 <file path=word/document.xml><?xml version="1.0" encoding="utf-8"?>
-<w:document xmlns:wpc="http://schemas.microsoft.com/office/word/2010/wordprocessingCanvas" xmlns:mc="http://schemas.openxmlformats.org/markup-compatibility/2006" xmlns:o="urn:schemas-microsoft-com:office:office" xmlns:r="http://schemas.openxmlformats.org/officeDocument/2006/relationships" xmlns:m="http://schemas.openxmlformats.org/officeDocument/2006/math" xmlns:v="urn:schemas-microsoft-com:vml" xmlns:wp14="http://schemas.microsoft.com/office/word/2010/wordprocessingDrawing" xmlns:wp="http://schemas.openxmlformats.org/drawingml/2006/wordprocessingDrawing" xmlns:w10="urn:schemas-microsoft-com:office:word" xmlns:w="http://schemas.openxmlformats.org/wordprocessingml/2006/main" xmlns:w14="http://schemas.microsoft.com/office/word/2010/wordml" xmlns:w15="http://schemas.microsoft.com/office/word/2012/wordml" xmlns:wpg="http://schemas.microsoft.com/office/word/2010/wordprocessingGroup" xmlns:wpi="http://schemas.microsoft.com/office/word/2010/wordprocessingInk" xmlns:wne="http://schemas.microsoft.com/office/word/2006/wordml" xmlns:wps="http://schemas.microsoft.com/office/word/2010/wordprocessingShape" mc:Ignorable="w14 w15 wp14">
+<w:document xmlns:wpc="http://schemas.microsoft.com/office/word/2010/wordprocessingCanvas" xmlns:mc="http://schemas.openxmlformats.org/markup-compatibility/2006" xmlns:o="urn:schemas-microsoft-com:office:office" xmlns:r="http://schemas.openxmlformats.org/officeDocument/2006/relationships" xmlns:m="http://schemas.openxmlformats.org/officeDocument/2006/math" xmlns:v="urn:schemas-microsoft-com:vml" xmlns:wp14="http://schemas.microsoft.com/office/word/2010/wordprocessingDrawing" xmlns:wp="http://schemas.openxmlformats.org/drawingml/2006/wordprocessingDrawing" xmlns:w10="urn:schemas-microsoft-com:office:word" xmlns:w="http://schemas.openxmlformats.org/wordprocessingml/2006/main" xmlns:w14="http://schemas.microsoft.com/office/word/2010/wordml" xmlns:wpg="http://schemas.microsoft.com/office/word/2010/wordprocessingGroup" xmlns:wpi="http://schemas.microsoft.com/office/word/2010/wordprocessingInk" xmlns:wne="http://schemas.microsoft.com/office/word/2006/wordml" xmlns:wps="http://schemas.microsoft.com/office/word/2010/wordprocessingShape" mc:Ignorable="w14 wp14">
   <w:body>
     <w:p>
       <w:pPr>
@@ -62,8 +62,13 @@
       <w:r>
         <w:t xml:space="preserve">By </w:t>
       </w:r>
-      <w:r>
-        <w:t>GNguyen, 2014</w:t>
+      <w:proofErr w:type="spellStart"/>
+      <w:r>
+        <w:t>GNguyen</w:t>
+      </w:r>
+      <w:proofErr w:type="spellEnd"/>
+      <w:r>
+        <w:t>, 2014</w:t>
       </w:r>
     </w:p>
     <w:p>
@@ -88,7 +93,15 @@
         <w:t>give user ability to</w:t>
       </w:r>
       <w:r>
-        <w:t xml:space="preserve"> login to any Opswat account, and then authorize this app. After authorized, user can use this app to manage remotely their devices. The manage abilities include seeing how many devices have issues, and see details information about each devices.</w:t>
+        <w:t xml:space="preserve"> login to any </w:t>
+      </w:r>
+      <w:proofErr w:type="spellStart"/>
+      <w:r>
+        <w:t>Opswat</w:t>
+      </w:r>
+      <w:proofErr w:type="spellEnd"/>
+      <w:r>
+        <w:t xml:space="preserve"> account, and then authorize this app. After authorized, user can use this app to manage remotely their devices. The manage abilities include seeing how many devices have issues, and see details information about each devices.</w:t>
       </w:r>
     </w:p>
     <w:p>
@@ -166,7 +179,7 @@
                 <w:shd w:val="clear" w:color="auto" w:fill="FAFAFA"/>
               </w:rPr>
             </w:pPr>
-            <w:hyperlink r:id="rId5" w:history="1">
+            <w:hyperlink r:id="rId6" w:history="1">
               <w:r>
                 <w:rPr>
                   <w:rStyle w:val="Hyperlink"/>
@@ -221,7 +234,7 @@
                 <w:shd w:val="clear" w:color="auto" w:fill="FAFAFA"/>
               </w:rPr>
             </w:pPr>
-            <w:hyperlink r:id="rId6" w:history="1">
+            <w:hyperlink r:id="rId7" w:history="1">
               <w:r>
                 <w:rPr>
                   <w:rStyle w:val="Hyperlink"/>
@@ -294,7 +307,7 @@
                 <w:shd w:val="clear" w:color="auto" w:fill="FAFAFA"/>
               </w:rPr>
             </w:pPr>
-            <w:hyperlink r:id="rId7" w:history="1">
+            <w:hyperlink r:id="rId8" w:history="1">
               <w:r>
                 <w:rPr>
                   <w:rStyle w:val="Hyperlink"/>
@@ -351,18 +364,18 @@
     <w:p/>
     <w:p>
       <w:r>
-        <w:t xml:space="preserve">In addition, this project was web-based and built based on HTML, CSS and Javascript. </w:t>
-      </w:r>
-      <w:r>
-        <w:t xml:space="preserve">Read the details </w:t>
-      </w:r>
-      <w:proofErr w:type="gramStart"/>
-      <w:r>
-        <w:t>below</w:t>
-      </w:r>
-      <w:proofErr w:type="gramEnd"/>
-      <w:r>
-        <w:t>.</w:t>
+        <w:t xml:space="preserve">In addition, this project was web-based and built based on HTML, CSS and </w:t>
+      </w:r>
+      <w:proofErr w:type="spellStart"/>
+      <w:r>
+        <w:t>Javascript</w:t>
+      </w:r>
+      <w:proofErr w:type="spellEnd"/>
+      <w:r>
+        <w:t xml:space="preserve">. </w:t>
+      </w:r>
+      <w:r>
+        <w:t>Read the details below.</w:t>
       </w:r>
     </w:p>
     <w:p/>
@@ -548,7 +561,7 @@
             <w:pPr>
               <w:cnfStyle w:val="000000000000" w:firstRow="0" w:lastRow="0" w:firstColumn="0" w:lastColumn="0" w:oddVBand="0" w:evenVBand="0" w:oddHBand="0" w:evenHBand="0" w:firstRowFirstColumn="0" w:firstRowLastColumn="0" w:lastRowFirstColumn="0" w:lastRowLastColumn="0"/>
             </w:pPr>
-            <w:hyperlink r:id="rId8" w:history="1">
+            <w:hyperlink r:id="rId9" w:history="1">
               <w:r>
                 <w:rPr>
                   <w:rStyle w:val="Hyperlink"/>
@@ -615,7 +628,7 @@
             <w:pPr>
               <w:cnfStyle w:val="000000100000" w:firstRow="0" w:lastRow="0" w:firstColumn="0" w:lastColumn="0" w:oddVBand="0" w:evenVBand="0" w:oddHBand="1" w:evenHBand="0" w:firstRowFirstColumn="0" w:firstRowLastColumn="0" w:lastRowFirstColumn="0" w:lastRowLastColumn="0"/>
             </w:pPr>
-            <w:hyperlink r:id="rId9" w:history="1">
+            <w:hyperlink r:id="rId10" w:history="1">
               <w:r>
                 <w:rPr>
                   <w:rStyle w:val="Hyperlink"/>
@@ -658,8 +671,13 @@
             <w:tcW w:w="1818" w:type="dxa"/>
           </w:tcPr>
           <w:p>
+            <w:proofErr w:type="spellStart"/>
             <w:r>
-              <w:t xml:space="preserve">Netbeans </w:t>
+              <w:t>Netbeans</w:t>
+            </w:r>
+            <w:proofErr w:type="spellEnd"/>
+            <w:r>
+              <w:t xml:space="preserve"> </w:t>
             </w:r>
             <w:r>
               <w:lastRenderedPageBreak/>
@@ -689,7 +707,7 @@
             <w:pPr>
               <w:cnfStyle w:val="000000000000" w:firstRow="0" w:lastRow="0" w:firstColumn="0" w:lastColumn="0" w:oddVBand="0" w:evenVBand="0" w:oddHBand="0" w:evenHBand="0" w:firstRowFirstColumn="0" w:firstRowLastColumn="0" w:lastRowFirstColumn="0" w:lastRowLastColumn="0"/>
             </w:pPr>
-            <w:hyperlink r:id="rId10" w:history="1">
+            <w:hyperlink r:id="rId11" w:history="1">
               <w:r>
                 <w:rPr>
                   <w:rStyle w:val="Hyperlink"/>
@@ -763,7 +781,7 @@
             <w:pPr>
               <w:cnfStyle w:val="000000100000" w:firstRow="0" w:lastRow="0" w:firstColumn="0" w:lastColumn="0" w:oddVBand="0" w:evenVBand="0" w:oddHBand="1" w:evenHBand="0" w:firstRowFirstColumn="0" w:firstRowLastColumn="0" w:lastRowFirstColumn="0" w:lastRowLastColumn="0"/>
             </w:pPr>
-            <w:hyperlink r:id="rId11" w:history="1">
+            <w:hyperlink r:id="rId12" w:history="1">
               <w:r>
                 <w:rPr>
                   <w:rStyle w:val="Hyperlink"/>
@@ -857,7 +875,7 @@
             <w:pPr>
               <w:cnfStyle w:val="000000000000" w:firstRow="0" w:lastRow="0" w:firstColumn="0" w:lastColumn="0" w:oddVBand="0" w:evenVBand="0" w:oddHBand="0" w:evenHBand="0" w:firstRowFirstColumn="0" w:firstRowLastColumn="0" w:lastRowFirstColumn="0" w:lastRowLastColumn="0"/>
             </w:pPr>
-            <w:hyperlink r:id="rId12" w:history="1">
+            <w:hyperlink r:id="rId13" w:history="1">
               <w:r>
                 <w:rPr>
                   <w:rStyle w:val="Hyperlink"/>
@@ -899,9 +917,11 @@
             <w:tcW w:w="1818" w:type="dxa"/>
           </w:tcPr>
           <w:p>
+            <w:proofErr w:type="spellStart"/>
             <w:r>
               <w:t>git</w:t>
             </w:r>
+            <w:proofErr w:type="spellEnd"/>
           </w:p>
         </w:tc>
         <w:tc>
@@ -925,7 +945,7 @@
             <w:pPr>
               <w:cnfStyle w:val="000000100000" w:firstRow="0" w:lastRow="0" w:firstColumn="0" w:lastColumn="0" w:oddVBand="0" w:evenVBand="0" w:oddHBand="1" w:evenHBand="0" w:firstRowFirstColumn="0" w:firstRowLastColumn="0" w:lastRowFirstColumn="0" w:lastRowLastColumn="0"/>
             </w:pPr>
-            <w:hyperlink r:id="rId13" w:history="1">
+            <w:hyperlink r:id="rId14" w:history="1">
               <w:r>
                 <w:rPr>
                   <w:rStyle w:val="Hyperlink"/>
@@ -944,7 +964,15 @@
               <w:cnfStyle w:val="000000100000" w:firstRow="0" w:lastRow="0" w:firstColumn="0" w:lastColumn="0" w:oddVBand="0" w:evenVBand="0" w:oddHBand="1" w:evenHBand="0" w:firstRowFirstColumn="0" w:firstRowLastColumn="0" w:lastRowFirstColumn="0" w:lastRowLastColumn="0"/>
             </w:pPr>
             <w:r>
-              <w:t>Used to pull down cordova and plugins.</w:t>
+              <w:t xml:space="preserve">Used to pull down </w:t>
+            </w:r>
+            <w:proofErr w:type="spellStart"/>
+            <w:r>
+              <w:t>cordova</w:t>
+            </w:r>
+            <w:proofErr w:type="spellEnd"/>
+            <w:r>
+              <w:t xml:space="preserve"> and plugins.</w:t>
             </w:r>
           </w:p>
         </w:tc>
@@ -973,7 +1001,7 @@
       <w:r>
         <w:t xml:space="preserve">Login to </w:t>
       </w:r>
-      <w:hyperlink r:id="rId14" w:history="1">
+      <w:hyperlink r:id="rId15" w:history="1">
         <w:r>
           <w:rPr>
             <w:rStyle w:val="Hyperlink"/>
@@ -1053,8 +1081,13 @@
         <w:pStyle w:val="Heading2"/>
       </w:pPr>
       <w:r>
-        <w:t>Setting up Git</w:t>
-      </w:r>
+        <w:t xml:space="preserve">Setting up </w:t>
+      </w:r>
+      <w:proofErr w:type="spellStart"/>
+      <w:r>
+        <w:t>Git</w:t>
+      </w:r>
+      <w:proofErr w:type="spellEnd"/>
     </w:p>
     <w:p>
       <w:pPr>
@@ -1065,7 +1098,15 @@
         </w:numPr>
       </w:pPr>
       <w:r>
-        <w:t xml:space="preserve">Install git using yum: </w:t>
+        <w:t xml:space="preserve">Install </w:t>
+      </w:r>
+      <w:proofErr w:type="spellStart"/>
+      <w:r>
+        <w:t>git</w:t>
+      </w:r>
+      <w:proofErr w:type="spellEnd"/>
+      <w:r>
+        <w:t xml:space="preserve"> using yum: </w:t>
       </w:r>
     </w:p>
     <w:p>
@@ -1099,7 +1140,21 @@
         <w:rPr>
           <w:rFonts w:ascii="Courier New" w:hAnsi="Courier New" w:cs="Courier New"/>
         </w:rPr>
-        <w:t xml:space="preserve"> install git-core</w:t>
+        <w:t xml:space="preserve"> install </w:t>
+      </w:r>
+      <w:proofErr w:type="spellStart"/>
+      <w:r>
+        <w:rPr>
+          <w:rFonts w:ascii="Courier New" w:hAnsi="Courier New" w:cs="Courier New"/>
+        </w:rPr>
+        <w:t>git</w:t>
+      </w:r>
+      <w:proofErr w:type="spellEnd"/>
+      <w:r>
+        <w:rPr>
+          <w:rFonts w:ascii="Courier New" w:hAnsi="Courier New" w:cs="Courier New"/>
+        </w:rPr>
+        <w:t>-core</w:t>
       </w:r>
     </w:p>
     <w:p/>
@@ -1759,8 +1814,13 @@
         </w:numPr>
       </w:pPr>
       <w:r>
-        <w:t>Download and install NodeJS</w:t>
-      </w:r>
+        <w:t xml:space="preserve">Download and install </w:t>
+      </w:r>
+      <w:proofErr w:type="spellStart"/>
+      <w:r>
+        <w:t>NodeJS</w:t>
+      </w:r>
+      <w:proofErr w:type="spellEnd"/>
     </w:p>
     <w:p>
       <w:pPr>
@@ -1771,8 +1831,13 @@
         </w:numPr>
       </w:pPr>
       <w:r>
-        <w:t>Download and install Git</w:t>
-      </w:r>
+        <w:t xml:space="preserve">Download and install </w:t>
+      </w:r>
+      <w:proofErr w:type="spellStart"/>
+      <w:r>
+        <w:t>Git</w:t>
+      </w:r>
+      <w:proofErr w:type="spellEnd"/>
     </w:p>
     <w:p>
       <w:pPr>
@@ -1786,7 +1851,23 @@
         <w:t>I</w:t>
       </w:r>
       <w:r>
-        <w:t>nstall the cordova module using npm utility of Node.js</w:t>
+        <w:t xml:space="preserve">nstall the </w:t>
+      </w:r>
+      <w:proofErr w:type="spellStart"/>
+      <w:r>
+        <w:t>cordova</w:t>
+      </w:r>
+      <w:proofErr w:type="spellEnd"/>
+      <w:r>
+        <w:t xml:space="preserve"> module using </w:t>
+      </w:r>
+      <w:proofErr w:type="spellStart"/>
+      <w:r>
+        <w:t>npm</w:t>
+      </w:r>
+      <w:proofErr w:type="spellEnd"/>
+      <w:r>
+        <w:t xml:space="preserve"> utility of Node.js</w:t>
       </w:r>
     </w:p>
     <w:p>
@@ -1816,7 +1897,7 @@
                     </pic:cNvPicPr>
                   </pic:nvPicPr>
                   <pic:blipFill>
-                    <a:blip r:embed="rId15">
+                    <a:blip r:embed="rId16">
                       <a:extLst>
                         <a:ext uri="{28A0092B-C50C-407E-A947-70E740481C1C}">
                           <a14:useLocalDpi xmlns:a14="http://schemas.microsoft.com/office/drawing/2010/main" val="0"/>
@@ -1880,7 +1961,15 @@
         </w:numPr>
       </w:pPr>
       <w:r>
-        <w:t>First, check out the code from Github:</w:t>
+        <w:t xml:space="preserve">First, check out the code from </w:t>
+      </w:r>
+      <w:proofErr w:type="spellStart"/>
+      <w:r>
+        <w:t>Github</w:t>
+      </w:r>
+      <w:proofErr w:type="spellEnd"/>
+      <w:r>
+        <w:t>:</w:t>
       </w:r>
     </w:p>
     <w:p>
@@ -1893,7 +1982,7 @@
       <w:r>
         <w:t xml:space="preserve">URL: </w:t>
       </w:r>
-      <w:hyperlink r:id="rId16" w:history="1">
+      <w:hyperlink r:id="rId17" w:history="1">
         <w:r>
           <w:rPr>
             <w:rStyle w:val="Hyperlink"/>
@@ -1946,7 +2035,21 @@
         <w:rPr>
           <w:rFonts w:cstheme="minorHAnsi"/>
         </w:rPr>
-        <w:t>Open the file local.properties on two location:</w:t>
+        <w:t xml:space="preserve">Open the file </w:t>
+      </w:r>
+      <w:proofErr w:type="spellStart"/>
+      <w:r>
+        <w:rPr>
+          <w:rFonts w:cstheme="minorHAnsi"/>
+        </w:rPr>
+        <w:t>local.properties</w:t>
+      </w:r>
+      <w:proofErr w:type="spellEnd"/>
+      <w:r>
+        <w:rPr>
+          <w:rFonts w:cstheme="minorHAnsi"/>
+        </w:rPr>
+        <w:t xml:space="preserve"> on two location:</w:t>
       </w:r>
     </w:p>
     <w:p>
@@ -1971,11 +2074,22 @@
       </w:r>
       <w:proofErr w:type="gramEnd"/>
       <w:r>
-        <w:rPr>
-          <w:rFonts w:cstheme="minorHAnsi"/>
-        </w:rPr>
-        <w:t>\platforms\android</w:t>
-      </w:r>
+        <w:t xml:space="preserve"> </w:t>
+      </w:r>
+      <w:r>
+        <w:rPr>
+          <w:rFonts w:cstheme="minorHAnsi"/>
+        </w:rPr>
+        <w:t>Source\Gear Go\</w:t>
+      </w:r>
+      <w:r>
+        <w:rPr>
+          <w:rFonts w:cstheme="minorHAnsi"/>
+        </w:rPr>
+        <w:t>platforms\android</w:t>
+      </w:r>
+      <w:bookmarkStart w:id="0" w:name="_GoBack"/>
+      <w:bookmarkEnd w:id="0"/>
     </w:p>
     <w:p>
       <w:pPr>
@@ -1996,8 +2110,34 @@
         <w:rPr>
           <w:rFonts w:cstheme="minorHAnsi"/>
         </w:rPr>
-        <w:t>\platforms\android\CordovaLib</w:t>
-      </w:r>
+        <w:t xml:space="preserve"> </w:t>
+      </w:r>
+      <w:r>
+        <w:rPr>
+          <w:rFonts w:cstheme="minorHAnsi"/>
+        </w:rPr>
+        <w:t>Source\Gear Go</w:t>
+      </w:r>
+      <w:r>
+        <w:rPr>
+          <w:rFonts w:cstheme="minorHAnsi"/>
+        </w:rPr>
+        <w:t xml:space="preserve"> </w:t>
+      </w:r>
+      <w:r>
+        <w:rPr>
+          <w:rFonts w:cstheme="minorHAnsi"/>
+        </w:rPr>
+        <w:t>\platforms\android\</w:t>
+      </w:r>
+      <w:proofErr w:type="spellStart"/>
+      <w:r>
+        <w:rPr>
+          <w:rFonts w:cstheme="minorHAnsi"/>
+        </w:rPr>
+        <w:t>CordovaLib</w:t>
+      </w:r>
+      <w:proofErr w:type="spellEnd"/>
     </w:p>
     <w:p>
       <w:pPr>
@@ -2010,7 +2150,21 @@
           <w:rFonts w:cstheme="minorHAnsi"/>
         </w:rPr>
         <w:tab/>
-        <w:t>And change the sdk.dir to the exactly location on your machine, for ex:</w:t>
+        <w:t xml:space="preserve">And change the </w:t>
+      </w:r>
+      <w:proofErr w:type="spellStart"/>
+      <w:r>
+        <w:rPr>
+          <w:rFonts w:cstheme="minorHAnsi"/>
+        </w:rPr>
+        <w:t>sdk.dir</w:t>
+      </w:r>
+      <w:proofErr w:type="spellEnd"/>
+      <w:r>
+        <w:rPr>
+          <w:rFonts w:cstheme="minorHAnsi"/>
+        </w:rPr>
+        <w:t xml:space="preserve"> to the exactly location on your machine, for ex:</w:t>
       </w:r>
     </w:p>
     <w:p>
@@ -2031,11 +2185,19 @@
         </w:rPr>
         <w:tab/>
       </w:r>
-      <w:r>
-        <w:rPr>
-          <w:rFonts w:cstheme="minorHAnsi"/>
-        </w:rPr>
-        <w:t xml:space="preserve">sdk.dir= </w:t>
+      <w:proofErr w:type="spellStart"/>
+      <w:r>
+        <w:rPr>
+          <w:rFonts w:cstheme="minorHAnsi"/>
+        </w:rPr>
+        <w:t>sdk.dir</w:t>
+      </w:r>
+      <w:proofErr w:type="spellEnd"/>
+      <w:r>
+        <w:rPr>
+          <w:rFonts w:cstheme="minorHAnsi"/>
+        </w:rPr>
+        <w:t xml:space="preserve">= </w:t>
       </w:r>
       <w:r>
         <w:rPr>
@@ -2139,7 +2301,7 @@
                     </pic:cNvPicPr>
                   </pic:nvPicPr>
                   <pic:blipFill>
-                    <a:blip r:embed="rId17">
+                    <a:blip r:embed="rId18">
                       <a:extLst>
                         <a:ext uri="{28A0092B-C50C-407E-A947-70E740481C1C}">
                           <a14:useLocalDpi xmlns:a14="http://schemas.microsoft.com/office/drawing/2010/main" val="0"/>
@@ -2244,7 +2406,7 @@
                     </pic:cNvPicPr>
                   </pic:nvPicPr>
                   <pic:blipFill>
-                    <a:blip r:embed="rId18">
+                    <a:blip r:embed="rId19">
                       <a:extLst>
                         <a:ext uri="{28A0092B-C50C-407E-A947-70E740481C1C}">
                           <a14:useLocalDpi xmlns:a14="http://schemas.microsoft.com/office/drawing/2010/main" val="0"/>
@@ -2297,7 +2459,21 @@
         <w:rPr>
           <w:rFonts w:cstheme="minorHAnsi"/>
         </w:rPr>
-        <w:t>Note: You must run an emulator with your AVD or other android emultor.</w:t>
+        <w:t xml:space="preserve">Note: You must run an emulator with your AVD or other android </w:t>
+      </w:r>
+      <w:proofErr w:type="spellStart"/>
+      <w:r>
+        <w:rPr>
+          <w:rFonts w:cstheme="minorHAnsi"/>
+        </w:rPr>
+        <w:t>emultor</w:t>
+      </w:r>
+      <w:proofErr w:type="spellEnd"/>
+      <w:r>
+        <w:rPr>
+          <w:rFonts w:cstheme="minorHAnsi"/>
+        </w:rPr>
+        <w:t>.</w:t>
       </w:r>
     </w:p>
     <w:p>
@@ -2324,7 +2500,15 @@
     </w:p>
     <w:p>
       <w:r>
-        <w:t>1. Clink the “Login” button to sign in into your Opswat account</w:t>
+        <w:t xml:space="preserve">1. Clink the “Login” button to sign in into your </w:t>
+      </w:r>
+      <w:proofErr w:type="spellStart"/>
+      <w:r>
+        <w:t>Opswat</w:t>
+      </w:r>
+      <w:proofErr w:type="spellEnd"/>
+      <w:r>
+        <w:t xml:space="preserve"> account</w:t>
       </w:r>
     </w:p>
     <w:p>
@@ -2353,7 +2537,7 @@
                     </pic:cNvPicPr>
                   </pic:nvPicPr>
                   <pic:blipFill>
-                    <a:blip r:embed="rId19">
+                    <a:blip r:embed="rId20">
                       <a:extLst>
                         <a:ext uri="{28A0092B-C50C-407E-A947-70E740481C1C}">
                           <a14:useLocalDpi xmlns:a14="http://schemas.microsoft.com/office/drawing/2010/main" val="0"/>
@@ -2390,7 +2574,15 @@
         <w:jc w:val="both"/>
       </w:pPr>
       <w:r>
-        <w:t>2. An inapp browser will open to allow you to login</w:t>
+        <w:t xml:space="preserve">2. An </w:t>
+      </w:r>
+      <w:proofErr w:type="spellStart"/>
+      <w:r>
+        <w:t>inapp</w:t>
+      </w:r>
+      <w:proofErr w:type="spellEnd"/>
+      <w:r>
+        <w:t xml:space="preserve"> browser will open to allow you to login</w:t>
       </w:r>
     </w:p>
     <w:p>
@@ -2420,7 +2612,7 @@
                     </pic:cNvPicPr>
                   </pic:nvPicPr>
                   <pic:blipFill>
-                    <a:blip r:embed="rId20" cstate="print">
+                    <a:blip r:embed="rId21" cstate="print">
                       <a:extLst>
                         <a:ext uri="{28A0092B-C50C-407E-A947-70E740481C1C}">
                           <a14:useLocalDpi xmlns:a14="http://schemas.microsoft.com/office/drawing/2010/main" val="0"/>
@@ -2462,7 +2654,15 @@
         <w:jc w:val="both"/>
       </w:pPr>
       <w:r>
-        <w:t>After login, you will be redirect to authorized page to authorize this acc can use your information</w:t>
+        <w:t xml:space="preserve">After login, you will be redirect to authorized page to authorize this </w:t>
+      </w:r>
+      <w:proofErr w:type="spellStart"/>
+      <w:r>
+        <w:t>acc</w:t>
+      </w:r>
+      <w:proofErr w:type="spellEnd"/>
+      <w:r>
+        <w:t xml:space="preserve"> can use your information</w:t>
       </w:r>
     </w:p>
     <w:p>
@@ -2491,7 +2691,7 @@
                     </pic:cNvPicPr>
                   </pic:nvPicPr>
                   <pic:blipFill>
-                    <a:blip r:embed="rId21" cstate="print">
+                    <a:blip r:embed="rId22" cstate="print">
                       <a:extLst>
                         <a:ext uri="{28A0092B-C50C-407E-A947-70E740481C1C}">
                           <a14:useLocalDpi xmlns:a14="http://schemas.microsoft.com/office/drawing/2010/main" val="0"/>
@@ -2596,7 +2796,6 @@
           <w:rFonts w:cstheme="minorHAnsi"/>
         </w:rPr>
       </w:pPr>
-      <w:bookmarkStart w:id="0" w:name="_GoBack"/>
       <w:r>
         <w:rPr>
           <w:rFonts w:cstheme="minorHAnsi"/>
@@ -2620,7 +2819,7 @@
                     </pic:cNvPicPr>
                   </pic:nvPicPr>
                   <pic:blipFill>
-                    <a:blip r:embed="rId22">
+                    <a:blip r:embed="rId23">
                       <a:extLst>
                         <a:ext uri="{28A0092B-C50C-407E-A947-70E740481C1C}">
                           <a14:useLocalDpi xmlns:a14="http://schemas.microsoft.com/office/drawing/2010/main" val="0"/>
@@ -2651,7 +2850,6 @@
           </wp:inline>
         </w:drawing>
       </w:r>
-      <w:bookmarkEnd w:id="0"/>
     </w:p>
     <w:p>
       <w:pPr>
@@ -2678,7 +2876,21 @@
         <w:rPr>
           <w:rFonts w:cstheme="minorHAnsi"/>
         </w:rPr>
-        <w:t xml:space="preserve"> the list devies is all your devices. You can click to each of them to see the details about this device compliant or not.</w:t>
+        <w:t xml:space="preserve"> the list </w:t>
+      </w:r>
+      <w:proofErr w:type="spellStart"/>
+      <w:r>
+        <w:rPr>
+          <w:rFonts w:cstheme="minorHAnsi"/>
+        </w:rPr>
+        <w:t>devies</w:t>
+      </w:r>
+      <w:proofErr w:type="spellEnd"/>
+      <w:r>
+        <w:rPr>
+          <w:rFonts w:cstheme="minorHAnsi"/>
+        </w:rPr>
+        <w:t xml:space="preserve"> is all your devices. You can click to each of them to see the details about this device compliant or not.</w:t>
       </w:r>
       <w:r>
         <w:rPr>
@@ -2723,7 +2935,7 @@
                     </pic:cNvPicPr>
                   </pic:nvPicPr>
                   <pic:blipFill>
-                    <a:blip r:embed="rId23">
+                    <a:blip r:embed="rId24">
                       <a:extLst>
                         <a:ext uri="{28A0092B-C50C-407E-A947-70E740481C1C}">
                           <a14:useLocalDpi xmlns:a14="http://schemas.microsoft.com/office/drawing/2010/main" val="0"/>
@@ -2766,7 +2978,7 @@
 </file>
 
 <file path=word/numbering.xml><?xml version="1.0" encoding="utf-8"?>
-<w:numbering xmlns:wpc="http://schemas.microsoft.com/office/word/2010/wordprocessingCanvas" xmlns:mc="http://schemas.openxmlformats.org/markup-compatibility/2006" xmlns:o="urn:schemas-microsoft-com:office:office" xmlns:r="http://schemas.openxmlformats.org/officeDocument/2006/relationships" xmlns:m="http://schemas.openxmlformats.org/officeDocument/2006/math" xmlns:v="urn:schemas-microsoft-com:vml" xmlns:wp14="http://schemas.microsoft.com/office/word/2010/wordprocessingDrawing" xmlns:wp="http://schemas.openxmlformats.org/drawingml/2006/wordprocessingDrawing" xmlns:w10="urn:schemas-microsoft-com:office:word" xmlns:w="http://schemas.openxmlformats.org/wordprocessingml/2006/main" xmlns:w14="http://schemas.microsoft.com/office/word/2010/wordml" xmlns:w15="http://schemas.microsoft.com/office/word/2012/wordml" xmlns:wpg="http://schemas.microsoft.com/office/word/2010/wordprocessingGroup" xmlns:wpi="http://schemas.microsoft.com/office/word/2010/wordprocessingInk" xmlns:wne="http://schemas.microsoft.com/office/word/2006/wordml" xmlns:wps="http://schemas.microsoft.com/office/word/2010/wordprocessingShape" mc:Ignorable="w14 w15 wp14">
+<w:numbering xmlns:wpc="http://schemas.microsoft.com/office/word/2010/wordprocessingCanvas" xmlns:mc="http://schemas.openxmlformats.org/markup-compatibility/2006" xmlns:o="urn:schemas-microsoft-com:office:office" xmlns:r="http://schemas.openxmlformats.org/officeDocument/2006/relationships" xmlns:m="http://schemas.openxmlformats.org/officeDocument/2006/math" xmlns:v="urn:schemas-microsoft-com:vml" xmlns:wp14="http://schemas.microsoft.com/office/word/2010/wordprocessingDrawing" xmlns:wp="http://schemas.openxmlformats.org/drawingml/2006/wordprocessingDrawing" xmlns:w10="urn:schemas-microsoft-com:office:word" xmlns:w="http://schemas.openxmlformats.org/wordprocessingml/2006/main" xmlns:w14="http://schemas.microsoft.com/office/word/2010/wordml" xmlns:wpg="http://schemas.microsoft.com/office/word/2010/wordprocessingGroup" xmlns:wpi="http://schemas.microsoft.com/office/word/2010/wordprocessingInk" xmlns:wne="http://schemas.microsoft.com/office/word/2006/wordml" xmlns:wps="http://schemas.microsoft.com/office/word/2010/wordprocessingShape" mc:Ignorable="w14 wp14">
   <w:abstractNum w:abstractNumId="0">
     <w:nsid w:val="033A0880"/>
     <w:multiLevelType w:val="hybridMultilevel"/>
@@ -3439,7 +3651,7 @@
 </file>
 
 <file path=word/styles.xml><?xml version="1.0" encoding="utf-8"?>
-<w:styles xmlns:mc="http://schemas.openxmlformats.org/markup-compatibility/2006" xmlns:r="http://schemas.openxmlformats.org/officeDocument/2006/relationships" xmlns:w="http://schemas.openxmlformats.org/wordprocessingml/2006/main" xmlns:w14="http://schemas.microsoft.com/office/word/2010/wordml" xmlns:w15="http://schemas.microsoft.com/office/word/2012/wordml" mc:Ignorable="w14 w15">
+<w:styles xmlns:mc="http://schemas.openxmlformats.org/markup-compatibility/2006" xmlns:r="http://schemas.openxmlformats.org/officeDocument/2006/relationships" xmlns:w="http://schemas.openxmlformats.org/wordprocessingml/2006/main" xmlns:w14="http://schemas.microsoft.com/office/word/2010/wordml" mc:Ignorable="w14">
   <w:docDefaults>
     <w:rPrDefault>
       <w:rPr>
@@ -3455,378 +3667,144 @@
       </w:pPr>
     </w:pPrDefault>
   </w:docDefaults>
-  <w:latentStyles w:defLockedState="0" w:defUIPriority="99" w:defSemiHidden="0" w:defUnhideWhenUsed="0" w:defQFormat="0" w:count="371">
-    <w:lsdException w:name="Normal" w:uiPriority="0" w:qFormat="1"/>
-    <w:lsdException w:name="heading 1" w:uiPriority="9" w:qFormat="1"/>
-    <w:lsdException w:name="heading 2" w:semiHidden="1" w:uiPriority="9" w:unhideWhenUsed="1" w:qFormat="1"/>
-    <w:lsdException w:name="heading 3" w:semiHidden="1" w:uiPriority="9" w:unhideWhenUsed="1" w:qFormat="1"/>
-    <w:lsdException w:name="heading 4" w:semiHidden="1" w:uiPriority="9" w:unhideWhenUsed="1" w:qFormat="1"/>
-    <w:lsdException w:name="heading 5" w:semiHidden="1" w:uiPriority="9" w:unhideWhenUsed="1" w:qFormat="1"/>
-    <w:lsdException w:name="heading 6" w:semiHidden="1" w:uiPriority="9" w:unhideWhenUsed="1" w:qFormat="1"/>
-    <w:lsdException w:name="heading 7" w:semiHidden="1" w:uiPriority="9" w:unhideWhenUsed="1" w:qFormat="1"/>
-    <w:lsdException w:name="heading 8" w:semiHidden="1" w:uiPriority="9" w:unhideWhenUsed="1" w:qFormat="1"/>
-    <w:lsdException w:name="heading 9" w:semiHidden="1" w:uiPriority="9" w:unhideWhenUsed="1" w:qFormat="1"/>
-    <w:lsdException w:name="index 1" w:semiHidden="1" w:unhideWhenUsed="1"/>
-    <w:lsdException w:name="index 2" w:semiHidden="1" w:unhideWhenUsed="1"/>
-    <w:lsdException w:name="index 3" w:semiHidden="1" w:unhideWhenUsed="1"/>
-    <w:lsdException w:name="index 4" w:semiHidden="1" w:unhideWhenUsed="1"/>
-    <w:lsdException w:name="index 5" w:semiHidden="1" w:unhideWhenUsed="1"/>
-    <w:lsdException w:name="index 6" w:semiHidden="1" w:unhideWhenUsed="1"/>
-    <w:lsdException w:name="index 7" w:semiHidden="1" w:unhideWhenUsed="1"/>
-    <w:lsdException w:name="index 8" w:semiHidden="1" w:unhideWhenUsed="1"/>
-    <w:lsdException w:name="index 9" w:semiHidden="1" w:unhideWhenUsed="1"/>
-    <w:lsdException w:name="toc 1" w:semiHidden="1" w:uiPriority="39" w:unhideWhenUsed="1"/>
-    <w:lsdException w:name="toc 2" w:semiHidden="1" w:uiPriority="39" w:unhideWhenUsed="1"/>
-    <w:lsdException w:name="toc 3" w:semiHidden="1" w:uiPriority="39" w:unhideWhenUsed="1"/>
-    <w:lsdException w:name="toc 4" w:semiHidden="1" w:uiPriority="39" w:unhideWhenUsed="1"/>
-    <w:lsdException w:name="toc 5" w:semiHidden="1" w:uiPriority="39" w:unhideWhenUsed="1"/>
-    <w:lsdException w:name="toc 6" w:semiHidden="1" w:uiPriority="39" w:unhideWhenUsed="1"/>
-    <w:lsdException w:name="toc 7" w:semiHidden="1" w:uiPriority="39" w:unhideWhenUsed="1"/>
-    <w:lsdException w:name="toc 8" w:semiHidden="1" w:uiPriority="39" w:unhideWhenUsed="1"/>
-    <w:lsdException w:name="toc 9" w:semiHidden="1" w:uiPriority="39" w:unhideWhenUsed="1"/>
-    <w:lsdException w:name="Normal Indent" w:semiHidden="1" w:unhideWhenUsed="1"/>
-    <w:lsdException w:name="footnote text" w:semiHidden="1" w:unhideWhenUsed="1"/>
-    <w:lsdException w:name="annotation text" w:semiHidden="1" w:unhideWhenUsed="1"/>
-    <w:lsdException w:name="header" w:semiHidden="1" w:unhideWhenUsed="1"/>
-    <w:lsdException w:name="footer" w:semiHidden="1" w:unhideWhenUsed="1"/>
-    <w:lsdException w:name="index heading" w:semiHidden="1" w:unhideWhenUsed="1"/>
-    <w:lsdException w:name="caption" w:semiHidden="1" w:uiPriority="35" w:unhideWhenUsed="1" w:qFormat="1"/>
-    <w:lsdException w:name="table of figures" w:semiHidden="1" w:unhideWhenUsed="1"/>
-    <w:lsdException w:name="envelope address" w:semiHidden="1" w:unhideWhenUsed="1"/>
-    <w:lsdException w:name="envelope return" w:semiHidden="1" w:unhideWhenUsed="1"/>
-    <w:lsdException w:name="footnote reference" w:semiHidden="1" w:unhideWhenUsed="1"/>
-    <w:lsdException w:name="annotation reference" w:semiHidden="1" w:unhideWhenUsed="1"/>
-    <w:lsdException w:name="line number" w:semiHidden="1" w:unhideWhenUsed="1"/>
-    <w:lsdException w:name="page number" w:semiHidden="1" w:unhideWhenUsed="1"/>
-    <w:lsdException w:name="endnote reference" w:semiHidden="1" w:unhideWhenUsed="1"/>
-    <w:lsdException w:name="endnote text" w:semiHidden="1" w:unhideWhenUsed="1"/>
-    <w:lsdException w:name="table of authorities" w:semiHidden="1" w:unhideWhenUsed="1"/>
-    <w:lsdException w:name="macro" w:semiHidden="1" w:unhideWhenUsed="1"/>
-    <w:lsdException w:name="toa heading" w:semiHidden="1" w:unhideWhenUsed="1"/>
-    <w:lsdException w:name="List" w:semiHidden="1" w:unhideWhenUsed="1"/>
-    <w:lsdException w:name="List Bullet" w:semiHidden="1" w:unhideWhenUsed="1"/>
-    <w:lsdException w:name="List Number" w:semiHidden="1" w:unhideWhenUsed="1"/>
-    <w:lsdException w:name="List 2" w:semiHidden="1" w:unhideWhenUsed="1"/>
-    <w:lsdException w:name="List 3" w:semiHidden="1" w:unhideWhenUsed="1"/>
-    <w:lsdException w:name="List 4" w:semiHidden="1" w:unhideWhenUsed="1"/>
-    <w:lsdException w:name="List 5" w:semiHidden="1" w:unhideWhenUsed="1"/>
-    <w:lsdException w:name="List Bullet 2" w:semiHidden="1" w:unhideWhenUsed="1"/>
-    <w:lsdException w:name="List Bullet 3" w:semiHidden="1" w:unhideWhenUsed="1"/>
-    <w:lsdException w:name="List Bullet 4" w:semiHidden="1" w:unhideWhenUsed="1"/>
-    <w:lsdException w:name="List Bullet 5" w:semiHidden="1" w:unhideWhenUsed="1"/>
-    <w:lsdException w:name="List Number 2" w:semiHidden="1" w:unhideWhenUsed="1"/>
-    <w:lsdException w:name="List Number 3" w:semiHidden="1" w:unhideWhenUsed="1"/>
-    <w:lsdException w:name="List Number 4" w:semiHidden="1" w:unhideWhenUsed="1"/>
-    <w:lsdException w:name="List Number 5" w:semiHidden="1" w:unhideWhenUsed="1"/>
-    <w:lsdException w:name="Title" w:uiPriority="10" w:qFormat="1"/>
-    <w:lsdException w:name="Closing" w:semiHidden="1" w:unhideWhenUsed="1"/>
-    <w:lsdException w:name="Signature" w:semiHidden="1" w:unhideWhenUsed="1"/>
-    <w:lsdException w:name="Default Paragraph Font" w:semiHidden="1" w:uiPriority="1" w:unhideWhenUsed="1"/>
-    <w:lsdException w:name="Body Text" w:semiHidden="1" w:unhideWhenUsed="1"/>
-    <w:lsdException w:name="Body Text Indent" w:semiHidden="1" w:unhideWhenUsed="1"/>
-    <w:lsdException w:name="List Continue" w:semiHidden="1" w:unhideWhenUsed="1"/>
-    <w:lsdException w:name="List Continue 2" w:semiHidden="1" w:unhideWhenUsed="1"/>
-    <w:lsdException w:name="List Continue 3" w:semiHidden="1" w:unhideWhenUsed="1"/>
-    <w:lsdException w:name="List Continue 4" w:semiHidden="1" w:unhideWhenUsed="1"/>
-    <w:lsdException w:name="List Continue 5" w:semiHidden="1" w:unhideWhenUsed="1"/>
-    <w:lsdException w:name="Message Header" w:semiHidden="1" w:unhideWhenUsed="1"/>
-    <w:lsdException w:name="Subtitle" w:uiPriority="11" w:qFormat="1"/>
-    <w:lsdException w:name="Salutation" w:semiHidden="1" w:unhideWhenUsed="1"/>
-    <w:lsdException w:name="Date" w:semiHidden="1" w:unhideWhenUsed="1"/>
-    <w:lsdException w:name="Body Text First Indent" w:semiHidden="1" w:unhideWhenUsed="1"/>
-    <w:lsdException w:name="Body Text First Indent 2" w:semiHidden="1" w:unhideWhenUsed="1"/>
-    <w:lsdException w:name="Note Heading" w:semiHidden="1" w:unhideWhenUsed="1"/>
-    <w:lsdException w:name="Body Text 2" w:semiHidden="1" w:unhideWhenUsed="1"/>
-    <w:lsdException w:name="Body Text 3" w:semiHidden="1" w:unhideWhenUsed="1"/>
-    <w:lsdException w:name="Body Text Indent 2" w:semiHidden="1" w:unhideWhenUsed="1"/>
-    <w:lsdException w:name="Body Text Indent 3" w:semiHidden="1" w:unhideWhenUsed="1"/>
-    <w:lsdException w:name="Block Text" w:semiHidden="1" w:unhideWhenUsed="1"/>
-    <w:lsdException w:name="Hyperlink" w:semiHidden="1" w:unhideWhenUsed="1"/>
-    <w:lsdException w:name="FollowedHyperlink" w:semiHidden="1" w:unhideWhenUsed="1"/>
-    <w:lsdException w:name="Strong" w:uiPriority="22" w:qFormat="1"/>
-    <w:lsdException w:name="Emphasis" w:uiPriority="20" w:qFormat="1"/>
-    <w:lsdException w:name="Document Map" w:semiHidden="1" w:unhideWhenUsed="1"/>
-    <w:lsdException w:name="Plain Text" w:semiHidden="1" w:unhideWhenUsed="1"/>
-    <w:lsdException w:name="E-mail Signature" w:semiHidden="1" w:unhideWhenUsed="1"/>
-    <w:lsdException w:name="HTML Top of Form" w:semiHidden="1" w:unhideWhenUsed="1"/>
-    <w:lsdException w:name="HTML Bottom of Form" w:semiHidden="1" w:unhideWhenUsed="1"/>
-    <w:lsdException w:name="Normal (Web)" w:semiHidden="1" w:unhideWhenUsed="1"/>
-    <w:lsdException w:name="HTML Acronym" w:semiHidden="1" w:unhideWhenUsed="1"/>
-    <w:lsdException w:name="HTML Address" w:semiHidden="1" w:unhideWhenUsed="1"/>
-    <w:lsdException w:name="HTML Cite" w:semiHidden="1" w:unhideWhenUsed="1"/>
-    <w:lsdException w:name="HTML Code" w:semiHidden="1" w:unhideWhenUsed="1"/>
-    <w:lsdException w:name="HTML Definition" w:semiHidden="1" w:unhideWhenUsed="1"/>
-    <w:lsdException w:name="HTML Keyboard" w:semiHidden="1" w:unhideWhenUsed="1"/>
-    <w:lsdException w:name="HTML Preformatted" w:semiHidden="1" w:unhideWhenUsed="1"/>
-    <w:lsdException w:name="HTML Sample" w:semiHidden="1" w:unhideWhenUsed="1"/>
-    <w:lsdException w:name="HTML Typewriter" w:semiHidden="1" w:unhideWhenUsed="1"/>
-    <w:lsdException w:name="HTML Variable" w:semiHidden="1" w:unhideWhenUsed="1"/>
-    <w:lsdException w:name="Normal Table" w:semiHidden="1" w:unhideWhenUsed="1"/>
-    <w:lsdException w:name="annotation subject" w:semiHidden="1" w:unhideWhenUsed="1"/>
-    <w:lsdException w:name="No List" w:semiHidden="1" w:unhideWhenUsed="1"/>
-    <w:lsdException w:name="Outline List 1" w:semiHidden="1" w:unhideWhenUsed="1"/>
-    <w:lsdException w:name="Outline List 2" w:semiHidden="1" w:unhideWhenUsed="1"/>
-    <w:lsdException w:name="Outline List 3" w:semiHidden="1" w:unhideWhenUsed="1"/>
-    <w:lsdException w:name="Table Simple 1" w:semiHidden="1" w:unhideWhenUsed="1"/>
-    <w:lsdException w:name="Table Simple 2" w:semiHidden="1" w:unhideWhenUsed="1"/>
-    <w:lsdException w:name="Table Simple 3" w:semiHidden="1" w:unhideWhenUsed="1"/>
-    <w:lsdException w:name="Table Classic 1" w:semiHidden="1" w:unhideWhenUsed="1"/>
-    <w:lsdException w:name="Table Classic 2" w:semiHidden="1" w:unhideWhenUsed="1"/>
-    <w:lsdException w:name="Table Classic 3" w:semiHidden="1" w:unhideWhenUsed="1"/>
-    <w:lsdException w:name="Table Classic 4" w:semiHidden="1" w:unhideWhenUsed="1"/>
-    <w:lsdException w:name="Table Colorful 1" w:semiHidden="1" w:unhideWhenUsed="1"/>
-    <w:lsdException w:name="Table Colorful 2" w:semiHidden="1" w:unhideWhenUsed="1"/>
-    <w:lsdException w:name="Table Colorful 3" w:semiHidden="1" w:unhideWhenUsed="1"/>
-    <w:lsdException w:name="Table Columns 1" w:semiHidden="1" w:unhideWhenUsed="1"/>
-    <w:lsdException w:name="Table Columns 2" w:semiHidden="1" w:unhideWhenUsed="1"/>
-    <w:lsdException w:name="Table Columns 3" w:semiHidden="1" w:unhideWhenUsed="1"/>
-    <w:lsdException w:name="Table Columns 4" w:semiHidden="1" w:unhideWhenUsed="1"/>
-    <w:lsdException w:name="Table Columns 5" w:semiHidden="1" w:unhideWhenUsed="1"/>
-    <w:lsdException w:name="Table Grid 1" w:semiHidden="1" w:unhideWhenUsed="1"/>
-    <w:lsdException w:name="Table Grid 2" w:semiHidden="1" w:unhideWhenUsed="1"/>
-    <w:lsdException w:name="Table Grid 3" w:semiHidden="1" w:unhideWhenUsed="1"/>
-    <w:lsdException w:name="Table Grid 4" w:semiHidden="1" w:unhideWhenUsed="1"/>
-    <w:lsdException w:name="Table Grid 5" w:semiHidden="1" w:unhideWhenUsed="1"/>
-    <w:lsdException w:name="Table Grid 6" w:semiHidden="1" w:unhideWhenUsed="1"/>
-    <w:lsdException w:name="Table Grid 7" w:semiHidden="1" w:unhideWhenUsed="1"/>
-    <w:lsdException w:name="Table Grid 8" w:semiHidden="1" w:unhideWhenUsed="1"/>
-    <w:lsdException w:name="Table List 1" w:semiHidden="1" w:unhideWhenUsed="1"/>
-    <w:lsdException w:name="Table List 2" w:semiHidden="1" w:unhideWhenUsed="1"/>
-    <w:lsdException w:name="Table List 3" w:semiHidden="1" w:unhideWhenUsed="1"/>
-    <w:lsdException w:name="Table List 4" w:semiHidden="1" w:unhideWhenUsed="1"/>
-    <w:lsdException w:name="Table List 5" w:semiHidden="1" w:unhideWhenUsed="1"/>
-    <w:lsdException w:name="Table List 6" w:semiHidden="1" w:unhideWhenUsed="1"/>
-    <w:lsdException w:name="Table List 7" w:semiHidden="1" w:unhideWhenUsed="1"/>
-    <w:lsdException w:name="Table List 8" w:semiHidden="1" w:unhideWhenUsed="1"/>
-    <w:lsdException w:name="Table 3D effects 1" w:semiHidden="1" w:unhideWhenUsed="1"/>
-    <w:lsdException w:name="Table 3D effects 2" w:semiHidden="1" w:unhideWhenUsed="1"/>
-    <w:lsdException w:name="Table 3D effects 3" w:semiHidden="1" w:unhideWhenUsed="1"/>
-    <w:lsdException w:name="Table Contemporary" w:semiHidden="1" w:unhideWhenUsed="1"/>
-    <w:lsdException w:name="Table Elegant" w:semiHidden="1" w:unhideWhenUsed="1"/>
-    <w:lsdException w:name="Table Professional" w:semiHidden="1" w:unhideWhenUsed="1"/>
-    <w:lsdException w:name="Table Subtle 1" w:semiHidden="1" w:unhideWhenUsed="1"/>
-    <w:lsdException w:name="Table Subtle 2" w:semiHidden="1" w:unhideWhenUsed="1"/>
-    <w:lsdException w:name="Table Web 1" w:semiHidden="1" w:unhideWhenUsed="1"/>
-    <w:lsdException w:name="Table Web 2" w:semiHidden="1" w:unhideWhenUsed="1"/>
-    <w:lsdException w:name="Table Web 3" w:semiHidden="1" w:unhideWhenUsed="1"/>
-    <w:lsdException w:name="Balloon Text" w:semiHidden="1" w:unhideWhenUsed="1"/>
-    <w:lsdException w:name="Table Grid" w:uiPriority="59"/>
-    <w:lsdException w:name="Table Theme" w:semiHidden="1" w:unhideWhenUsed="1"/>
-    <w:lsdException w:name="Placeholder Text" w:semiHidden="1"/>
-    <w:lsdException w:name="No Spacing" w:uiPriority="1" w:qFormat="1"/>
-    <w:lsdException w:name="Light Shading" w:uiPriority="60"/>
-    <w:lsdException w:name="Light List" w:uiPriority="61"/>
-    <w:lsdException w:name="Light Grid" w:uiPriority="62"/>
-    <w:lsdException w:name="Medium Shading 1" w:uiPriority="63"/>
-    <w:lsdException w:name="Medium Shading 2" w:uiPriority="64"/>
-    <w:lsdException w:name="Medium List 1" w:uiPriority="65"/>
-    <w:lsdException w:name="Medium List 2" w:uiPriority="66"/>
-    <w:lsdException w:name="Medium Grid 1" w:uiPriority="67"/>
-    <w:lsdException w:name="Medium Grid 2" w:uiPriority="68"/>
-    <w:lsdException w:name="Medium Grid 3" w:uiPriority="69"/>
-    <w:lsdException w:name="Dark List" w:uiPriority="70"/>
-    <w:lsdException w:name="Colorful Shading" w:uiPriority="71"/>
-    <w:lsdException w:name="Colorful List" w:uiPriority="72"/>
-    <w:lsdException w:name="Colorful Grid" w:uiPriority="73"/>
-    <w:lsdException w:name="Light Shading Accent 1" w:uiPriority="60"/>
-    <w:lsdException w:name="Light List Accent 1" w:uiPriority="61"/>
-    <w:lsdException w:name="Light Grid Accent 1" w:uiPriority="62"/>
-    <w:lsdException w:name="Medium Shading 1 Accent 1" w:uiPriority="63"/>
-    <w:lsdException w:name="Medium Shading 2 Accent 1" w:uiPriority="64"/>
-    <w:lsdException w:name="Medium List 1 Accent 1" w:uiPriority="65"/>
-    <w:lsdException w:name="Revision" w:semiHidden="1"/>
-    <w:lsdException w:name="List Paragraph" w:uiPriority="34" w:qFormat="1"/>
-    <w:lsdException w:name="Quote" w:uiPriority="29" w:qFormat="1"/>
-    <w:lsdException w:name="Intense Quote" w:uiPriority="30" w:qFormat="1"/>
-    <w:lsdException w:name="Medium List 2 Accent 1" w:uiPriority="66"/>
-    <w:lsdException w:name="Medium Grid 1 Accent 1" w:uiPriority="67"/>
-    <w:lsdException w:name="Medium Grid 2 Accent 1" w:uiPriority="68"/>
-    <w:lsdException w:name="Medium Grid 3 Accent 1" w:uiPriority="69"/>
-    <w:lsdException w:name="Dark List Accent 1" w:uiPriority="70"/>
-    <w:lsdException w:name="Colorful Shading Accent 1" w:uiPriority="71"/>
-    <w:lsdException w:name="Colorful List Accent 1" w:uiPriority="72"/>
-    <w:lsdException w:name="Colorful Grid Accent 1" w:uiPriority="73"/>
-    <w:lsdException w:name="Light Shading Accent 2" w:uiPriority="60"/>
-    <w:lsdException w:name="Light List Accent 2" w:uiPriority="61"/>
-    <w:lsdException w:name="Light Grid Accent 2" w:uiPriority="62"/>
-    <w:lsdException w:name="Medium Shading 1 Accent 2" w:uiPriority="63"/>
-    <w:lsdException w:name="Medium Shading 2 Accent 2" w:uiPriority="64"/>
-    <w:lsdException w:name="Medium List 1 Accent 2" w:uiPriority="65"/>
-    <w:lsdException w:name="Medium List 2 Accent 2" w:uiPriority="66"/>
-    <w:lsdException w:name="Medium Grid 1 Accent 2" w:uiPriority="67"/>
-    <w:lsdException w:name="Medium Grid 2 Accent 2" w:uiPriority="68"/>
-    <w:lsdException w:name="Medium Grid 3 Accent 2" w:uiPriority="69"/>
-    <w:lsdException w:name="Dark List Accent 2" w:uiPriority="70"/>
-    <w:lsdException w:name="Colorful Shading Accent 2" w:uiPriority="71"/>
-    <w:lsdException w:name="Colorful List Accent 2" w:uiPriority="72"/>
-    <w:lsdException w:name="Colorful Grid Accent 2" w:uiPriority="73"/>
-    <w:lsdException w:name="Light Shading Accent 3" w:uiPriority="60"/>
-    <w:lsdException w:name="Light List Accent 3" w:uiPriority="61"/>
-    <w:lsdException w:name="Light Grid Accent 3" w:uiPriority="62"/>
-    <w:lsdException w:name="Medium Shading 1 Accent 3" w:uiPriority="63"/>
-    <w:lsdException w:name="Medium Shading 2 Accent 3" w:uiPriority="64"/>
-    <w:lsdException w:name="Medium List 1 Accent 3" w:uiPriority="65"/>
-    <w:lsdException w:name="Medium List 2 Accent 3" w:uiPriority="66"/>
-    <w:lsdException w:name="Medium Grid 1 Accent 3" w:uiPriority="67"/>
-    <w:lsdException w:name="Medium Grid 2 Accent 3" w:uiPriority="68"/>
-    <w:lsdException w:name="Medium Grid 3 Accent 3" w:uiPriority="69"/>
-    <w:lsdException w:name="Dark List Accent 3" w:uiPriority="70"/>
-    <w:lsdException w:name="Colorful Shading Accent 3" w:uiPriority="71"/>
-    <w:lsdException w:name="Colorful List Accent 3" w:uiPriority="72"/>
-    <w:lsdException w:name="Colorful Grid Accent 3" w:uiPriority="73"/>
-    <w:lsdException w:name="Light Shading Accent 4" w:uiPriority="60"/>
-    <w:lsdException w:name="Light List Accent 4" w:uiPriority="61"/>
-    <w:lsdException w:name="Light Grid Accent 4" w:uiPriority="62"/>
-    <w:lsdException w:name="Medium Shading 1 Accent 4" w:uiPriority="63"/>
-    <w:lsdException w:name="Medium Shading 2 Accent 4" w:uiPriority="64"/>
-    <w:lsdException w:name="Medium List 1 Accent 4" w:uiPriority="65"/>
-    <w:lsdException w:name="Medium List 2 Accent 4" w:uiPriority="66"/>
-    <w:lsdException w:name="Medium Grid 1 Accent 4" w:uiPriority="67"/>
-    <w:lsdException w:name="Medium Grid 2 Accent 4" w:uiPriority="68"/>
-    <w:lsdException w:name="Medium Grid 3 Accent 4" w:uiPriority="69"/>
-    <w:lsdException w:name="Dark List Accent 4" w:uiPriority="70"/>
-    <w:lsdException w:name="Colorful Shading Accent 4" w:uiPriority="71"/>
-    <w:lsdException w:name="Colorful List Accent 4" w:uiPriority="72"/>
-    <w:lsdException w:name="Colorful Grid Accent 4" w:uiPriority="73"/>
-    <w:lsdException w:name="Light Shading Accent 5" w:uiPriority="60"/>
-    <w:lsdException w:name="Light List Accent 5" w:uiPriority="61"/>
-    <w:lsdException w:name="Light Grid Accent 5" w:uiPriority="62"/>
-    <w:lsdException w:name="Medium Shading 1 Accent 5" w:uiPriority="63"/>
-    <w:lsdException w:name="Medium Shading 2 Accent 5" w:uiPriority="64"/>
-    <w:lsdException w:name="Medium List 1 Accent 5" w:uiPriority="65"/>
-    <w:lsdException w:name="Medium List 2 Accent 5" w:uiPriority="66"/>
-    <w:lsdException w:name="Medium Grid 1 Accent 5" w:uiPriority="67"/>
-    <w:lsdException w:name="Medium Grid 2 Accent 5" w:uiPriority="68"/>
-    <w:lsdException w:name="Medium Grid 3 Accent 5" w:uiPriority="69"/>
-    <w:lsdException w:name="Dark List Accent 5" w:uiPriority="70"/>
-    <w:lsdException w:name="Colorful Shading Accent 5" w:uiPriority="71"/>
-    <w:lsdException w:name="Colorful List Accent 5" w:uiPriority="72"/>
-    <w:lsdException w:name="Colorful Grid Accent 5" w:uiPriority="73"/>
-    <w:lsdException w:name="Light Shading Accent 6" w:uiPriority="60"/>
-    <w:lsdException w:name="Light List Accent 6" w:uiPriority="61"/>
-    <w:lsdException w:name="Light Grid Accent 6" w:uiPriority="62"/>
-    <w:lsdException w:name="Medium Shading 1 Accent 6" w:uiPriority="63"/>
-    <w:lsdException w:name="Medium Shading 2 Accent 6" w:uiPriority="64"/>
-    <w:lsdException w:name="Medium List 1 Accent 6" w:uiPriority="65"/>
-    <w:lsdException w:name="Medium List 2 Accent 6" w:uiPriority="66"/>
-    <w:lsdException w:name="Medium Grid 1 Accent 6" w:uiPriority="67"/>
-    <w:lsdException w:name="Medium Grid 2 Accent 6" w:uiPriority="68"/>
-    <w:lsdException w:name="Medium Grid 3 Accent 6" w:uiPriority="69"/>
-    <w:lsdException w:name="Dark List Accent 6" w:uiPriority="70"/>
-    <w:lsdException w:name="Colorful Shading Accent 6" w:uiPriority="71"/>
-    <w:lsdException w:name="Colorful List Accent 6" w:uiPriority="72"/>
-    <w:lsdException w:name="Colorful Grid Accent 6" w:uiPriority="73"/>
-    <w:lsdException w:name="Subtle Emphasis" w:uiPriority="19" w:qFormat="1"/>
-    <w:lsdException w:name="Intense Emphasis" w:uiPriority="21" w:qFormat="1"/>
-    <w:lsdException w:name="Subtle Reference" w:uiPriority="31" w:qFormat="1"/>
-    <w:lsdException w:name="Intense Reference" w:uiPriority="32" w:qFormat="1"/>
-    <w:lsdException w:name="Book Title" w:uiPriority="33" w:qFormat="1"/>
-    <w:lsdException w:name="Bibliography" w:semiHidden="1" w:uiPriority="37" w:unhideWhenUsed="1"/>
-    <w:lsdException w:name="TOC Heading" w:semiHidden="1" w:uiPriority="39" w:unhideWhenUsed="1" w:qFormat="1"/>
-    <w:lsdException w:name="Plain Table 1" w:uiPriority="41"/>
-    <w:lsdException w:name="Plain Table 2" w:uiPriority="42"/>
-    <w:lsdException w:name="Plain Table 3" w:uiPriority="43"/>
-    <w:lsdException w:name="Plain Table 4" w:uiPriority="44"/>
-    <w:lsdException w:name="Plain Table 5" w:uiPriority="45"/>
-    <w:lsdException w:name="Grid Table Light" w:uiPriority="40"/>
-    <w:lsdException w:name="Grid Table 1 Light" w:uiPriority="46"/>
-    <w:lsdException w:name="Grid Table 2" w:uiPriority="47"/>
-    <w:lsdException w:name="Grid Table 3" w:uiPriority="48"/>
-    <w:lsdException w:name="Grid Table 4" w:uiPriority="49"/>
-    <w:lsdException w:name="Grid Table 5 Dark" w:uiPriority="50"/>
-    <w:lsdException w:name="Grid Table 6 Colorful" w:uiPriority="51"/>
-    <w:lsdException w:name="Grid Table 7 Colorful" w:uiPriority="52"/>
-    <w:lsdException w:name="Grid Table 1 Light Accent 1" w:uiPriority="46"/>
-    <w:lsdException w:name="Grid Table 2 Accent 1" w:uiPriority="47"/>
-    <w:lsdException w:name="Grid Table 3 Accent 1" w:uiPriority="48"/>
-    <w:lsdException w:name="Grid Table 4 Accent 1" w:uiPriority="49"/>
-    <w:lsdException w:name="Grid Table 5 Dark Accent 1" w:uiPriority="50"/>
-    <w:lsdException w:name="Grid Table 6 Colorful Accent 1" w:uiPriority="51"/>
-    <w:lsdException w:name="Grid Table 7 Colorful Accent 1" w:uiPriority="52"/>
-    <w:lsdException w:name="Grid Table 1 Light Accent 2" w:uiPriority="46"/>
-    <w:lsdException w:name="Grid Table 2 Accent 2" w:uiPriority="47"/>
-    <w:lsdException w:name="Grid Table 3 Accent 2" w:uiPriority="48"/>
-    <w:lsdException w:name="Grid Table 4 Accent 2" w:uiPriority="49"/>
-    <w:lsdException w:name="Grid Table 5 Dark Accent 2" w:uiPriority="50"/>
-    <w:lsdException w:name="Grid Table 6 Colorful Accent 2" w:uiPriority="51"/>
-    <w:lsdException w:name="Grid Table 7 Colorful Accent 2" w:uiPriority="52"/>
-    <w:lsdException w:name="Grid Table 1 Light Accent 3" w:uiPriority="46"/>
-    <w:lsdException w:name="Grid Table 2 Accent 3" w:uiPriority="47"/>
-    <w:lsdException w:name="Grid Table 3 Accent 3" w:uiPriority="48"/>
-    <w:lsdException w:name="Grid Table 4 Accent 3" w:uiPriority="49"/>
-    <w:lsdException w:name="Grid Table 5 Dark Accent 3" w:uiPriority="50"/>
-    <w:lsdException w:name="Grid Table 6 Colorful Accent 3" w:uiPriority="51"/>
-    <w:lsdException w:name="Grid Table 7 Colorful Accent 3" w:uiPriority="52"/>
-    <w:lsdException w:name="Grid Table 1 Light Accent 4" w:uiPriority="46"/>
-    <w:lsdException w:name="Grid Table 2 Accent 4" w:uiPriority="47"/>
-    <w:lsdException w:name="Grid Table 3 Accent 4" w:uiPriority="48"/>
-    <w:lsdException w:name="Grid Table 4 Accent 4" w:uiPriority="49"/>
-    <w:lsdException w:name="Grid Table 5 Dark Accent 4" w:uiPriority="50"/>
-    <w:lsdException w:name="Grid Table 6 Colorful Accent 4" w:uiPriority="51"/>
-    <w:lsdException w:name="Grid Table 7 Colorful Accent 4" w:uiPriority="52"/>
-    <w:lsdException w:name="Grid Table 1 Light Accent 5" w:uiPriority="46"/>
-    <w:lsdException w:name="Grid Table 2 Accent 5" w:uiPriority="47"/>
-    <w:lsdException w:name="Grid Table 3 Accent 5" w:uiPriority="48"/>
-    <w:lsdException w:name="Grid Table 4 Accent 5" w:uiPriority="49"/>
-    <w:lsdException w:name="Grid Table 5 Dark Accent 5" w:uiPriority="50"/>
-    <w:lsdException w:name="Grid Table 6 Colorful Accent 5" w:uiPriority="51"/>
-    <w:lsdException w:name="Grid Table 7 Colorful Accent 5" w:uiPriority="52"/>
-    <w:lsdException w:name="Grid Table 1 Light Accent 6" w:uiPriority="46"/>
-    <w:lsdException w:name="Grid Table 2 Accent 6" w:uiPriority="47"/>
-    <w:lsdException w:name="Grid Table 3 Accent 6" w:uiPriority="48"/>
-    <w:lsdException w:name="Grid Table 4 Accent 6" w:uiPriority="49"/>
-    <w:lsdException w:name="Grid Table 5 Dark Accent 6" w:uiPriority="50"/>
-    <w:lsdException w:name="Grid Table 6 Colorful Accent 6" w:uiPriority="51"/>
-    <w:lsdException w:name="Grid Table 7 Colorful Accent 6" w:uiPriority="52"/>
-    <w:lsdException w:name="List Table 1 Light" w:uiPriority="46"/>
-    <w:lsdException w:name="List Table 2" w:uiPriority="47"/>
-    <w:lsdException w:name="List Table 3" w:uiPriority="48"/>
-    <w:lsdException w:name="List Table 4" w:uiPriority="49"/>
-    <w:lsdException w:name="List Table 5 Dark" w:uiPriority="50"/>
-    <w:lsdException w:name="List Table 6 Colorful" w:uiPriority="51"/>
-    <w:lsdException w:name="List Table 7 Colorful" w:uiPriority="52"/>
-    <w:lsdException w:name="List Table 1 Light Accent 1" w:uiPriority="46"/>
-    <w:lsdException w:name="List Table 2 Accent 1" w:uiPriority="47"/>
-    <w:lsdException w:name="List Table 3 Accent 1" w:uiPriority="48"/>
-    <w:lsdException w:name="List Table 4 Accent 1" w:uiPriority="49"/>
-    <w:lsdException w:name="List Table 5 Dark Accent 1" w:uiPriority="50"/>
-    <w:lsdException w:name="List Table 6 Colorful Accent 1" w:uiPriority="51"/>
-    <w:lsdException w:name="List Table 7 Colorful Accent 1" w:uiPriority="52"/>
-    <w:lsdException w:name="List Table 1 Light Accent 2" w:uiPriority="46"/>
-    <w:lsdException w:name="List Table 2 Accent 2" w:uiPriority="47"/>
-    <w:lsdException w:name="List Table 3 Accent 2" w:uiPriority="48"/>
-    <w:lsdException w:name="List Table 4 Accent 2" w:uiPriority="49"/>
-    <w:lsdException w:name="List Table 5 Dark Accent 2" w:uiPriority="50"/>
-    <w:lsdException w:name="List Table 6 Colorful Accent 2" w:uiPriority="51"/>
-    <w:lsdException w:name="List Table 7 Colorful Accent 2" w:uiPriority="52"/>
-    <w:lsdException w:name="List Table 1 Light Accent 3" w:uiPriority="46"/>
-    <w:lsdException w:name="List Table 2 Accent 3" w:uiPriority="47"/>
-    <w:lsdException w:name="List Table 3 Accent 3" w:uiPriority="48"/>
-    <w:lsdException w:name="List Table 4 Accent 3" w:uiPriority="49"/>
-    <w:lsdException w:name="List Table 5 Dark Accent 3" w:uiPriority="50"/>
-    <w:lsdException w:name="List Table 6 Colorful Accent 3" w:uiPriority="51"/>
-    <w:lsdException w:name="List Table 7 Colorful Accent 3" w:uiPriority="52"/>
-    <w:lsdException w:name="List Table 1 Light Accent 4" w:uiPriority="46"/>
-    <w:lsdException w:name="List Table 2 Accent 4" w:uiPriority="47"/>
-    <w:lsdException w:name="List Table 3 Accent 4" w:uiPriority="48"/>
-    <w:lsdException w:name="List Table 4 Accent 4" w:uiPriority="49"/>
-    <w:lsdException w:name="List Table 5 Dark Accent 4" w:uiPriority="50"/>
-    <w:lsdException w:name="List Table 6 Colorful Accent 4" w:uiPriority="51"/>
-    <w:lsdException w:name="List Table 7 Colorful Accent 4" w:uiPriority="52"/>
-    <w:lsdException w:name="List Table 1 Light Accent 5" w:uiPriority="46"/>
-    <w:lsdException w:name="List Table 2 Accent 5" w:uiPriority="47"/>
-    <w:lsdException w:name="List Table 3 Accent 5" w:uiPriority="48"/>
-    <w:lsdException w:name="List Table 4 Accent 5" w:uiPriority="49"/>
-    <w:lsdException w:name="List Table 5 Dark Accent 5" w:uiPriority="50"/>
-    <w:lsdException w:name="List Table 6 Colorful Accent 5" w:uiPriority="51"/>
-    <w:lsdException w:name="List Table 7 Colorful Accent 5" w:uiPriority="52"/>
-    <w:lsdException w:name="List Table 1 Light Accent 6" w:uiPriority="46"/>
-    <w:lsdException w:name="List Table 2 Accent 6" w:uiPriority="47"/>
-    <w:lsdException w:name="List Table 3 Accent 6" w:uiPriority="48"/>
-    <w:lsdException w:name="List Table 4 Accent 6" w:uiPriority="49"/>
-    <w:lsdException w:name="List Table 5 Dark Accent 6" w:uiPriority="50"/>
-    <w:lsdException w:name="List Table 6 Colorful Accent 6" w:uiPriority="51"/>
-    <w:lsdException w:name="List Table 7 Colorful Accent 6" w:uiPriority="52"/>
+  <w:latentStyles w:defLockedState="0" w:defUIPriority="99" w:defSemiHidden="1" w:defUnhideWhenUsed="1" w:defQFormat="0" w:count="267">
+    <w:lsdException w:name="Normal" w:semiHidden="0" w:uiPriority="0" w:unhideWhenUsed="0" w:qFormat="1"/>
+    <w:lsdException w:name="heading 1" w:semiHidden="0" w:uiPriority="9" w:unhideWhenUsed="0" w:qFormat="1"/>
+    <w:lsdException w:name="heading 2" w:uiPriority="9" w:qFormat="1"/>
+    <w:lsdException w:name="heading 3" w:uiPriority="9" w:qFormat="1"/>
+    <w:lsdException w:name="heading 4" w:uiPriority="9" w:qFormat="1"/>
+    <w:lsdException w:name="heading 5" w:uiPriority="9" w:qFormat="1"/>
+    <w:lsdException w:name="heading 6" w:uiPriority="9" w:qFormat="1"/>
+    <w:lsdException w:name="heading 7" w:uiPriority="9" w:qFormat="1"/>
+    <w:lsdException w:name="heading 8" w:uiPriority="9" w:qFormat="1"/>
+    <w:lsdException w:name="heading 9" w:uiPriority="9" w:qFormat="1"/>
+    <w:lsdException w:name="toc 1" w:uiPriority="39"/>
+    <w:lsdException w:name="toc 2" w:uiPriority="39"/>
+    <w:lsdException w:name="toc 3" w:uiPriority="39"/>
+    <w:lsdException w:name="toc 4" w:uiPriority="39"/>
+    <w:lsdException w:name="toc 5" w:uiPriority="39"/>
+    <w:lsdException w:name="toc 6" w:uiPriority="39"/>
+    <w:lsdException w:name="toc 7" w:uiPriority="39"/>
+    <w:lsdException w:name="toc 8" w:uiPriority="39"/>
+    <w:lsdException w:name="toc 9" w:uiPriority="39"/>
+    <w:lsdException w:name="caption" w:uiPriority="35" w:qFormat="1"/>
+    <w:lsdException w:name="Title" w:semiHidden="0" w:uiPriority="10" w:unhideWhenUsed="0" w:qFormat="1"/>
+    <w:lsdException w:name="Default Paragraph Font" w:uiPriority="1"/>
+    <w:lsdException w:name="Subtitle" w:semiHidden="0" w:uiPriority="11" w:unhideWhenUsed="0" w:qFormat="1"/>
+    <w:lsdException w:name="Strong" w:semiHidden="0" w:uiPriority="22" w:unhideWhenUsed="0" w:qFormat="1"/>
+    <w:lsdException w:name="Emphasis" w:semiHidden="0" w:uiPriority="20" w:unhideWhenUsed="0" w:qFormat="1"/>
+    <w:lsdException w:name="Table Grid" w:semiHidden="0" w:uiPriority="59" w:unhideWhenUsed="0"/>
+    <w:lsdException w:name="Placeholder Text" w:unhideWhenUsed="0"/>
+    <w:lsdException w:name="No Spacing" w:semiHidden="0" w:uiPriority="1" w:unhideWhenUsed="0" w:qFormat="1"/>
+    <w:lsdException w:name="Light Shading" w:semiHidden="0" w:uiPriority="60" w:unhideWhenUsed="0"/>
+    <w:lsdException w:name="Light List" w:semiHidden="0" w:uiPriority="61" w:unhideWhenUsed="0"/>
+    <w:lsdException w:name="Light Grid" w:semiHidden="0" w:uiPriority="62" w:unhideWhenUsed="0"/>
+    <w:lsdException w:name="Medium Shading 1" w:semiHidden="0" w:uiPriority="63" w:unhideWhenUsed="0"/>
+    <w:lsdException w:name="Medium Shading 2" w:semiHidden="0" w:uiPriority="64" w:unhideWhenUsed="0"/>
+    <w:lsdException w:name="Medium List 1" w:semiHidden="0" w:uiPriority="65" w:unhideWhenUsed="0"/>
+    <w:lsdException w:name="Medium List 2" w:semiHidden="0" w:uiPriority="66" w:unhideWhenUsed="0"/>
+    <w:lsdException w:name="Medium Grid 1" w:semiHidden="0" w:uiPriority="67" w:unhideWhenUsed="0"/>
+    <w:lsdException w:name="Medium Grid 2" w:semiHidden="0" w:uiPriority="68" w:unhideWhenUsed="0"/>
+    <w:lsdException w:name="Medium Grid 3" w:semiHidden="0" w:uiPriority="69" w:unhideWhenUsed="0"/>
+    <w:lsdException w:name="Dark List" w:semiHidden="0" w:uiPriority="70" w:unhideWhenUsed="0"/>
+    <w:lsdException w:name="Colorful Shading" w:semiHidden="0" w:uiPriority="71" w:unhideWhenUsed="0"/>
+    <w:lsdException w:name="Colorful List" w:semiHidden="0" w:uiPriority="72" w:unhideWhenUsed="0"/>
+    <w:lsdException w:name="Colorful Grid" w:semiHidden="0" w:uiPriority="73" w:unhideWhenUsed="0"/>
+    <w:lsdException w:name="Light Shading Accent 1" w:semiHidden="0" w:uiPriority="60" w:unhideWhenUsed="0"/>
+    <w:lsdException w:name="Light List Accent 1" w:semiHidden="0" w:uiPriority="61" w:unhideWhenUsed="0"/>
+    <w:lsdException w:name="Light Grid Accent 1" w:semiHidden="0" w:uiPriority="62" w:unhideWhenUsed="0"/>
+    <w:lsdException w:name="Medium Shading 1 Accent 1" w:semiHidden="0" w:uiPriority="63" w:unhideWhenUsed="0"/>
+    <w:lsdException w:name="Medium Shading 2 Accent 1" w:semiHidden="0" w:uiPriority="64" w:unhideWhenUsed="0"/>
+    <w:lsdException w:name="Medium List 1 Accent 1" w:semiHidden="0" w:uiPriority="65" w:unhideWhenUsed="0"/>
+    <w:lsdException w:name="Revision" w:unhideWhenUsed="0"/>
+    <w:lsdException w:name="List Paragraph" w:semiHidden="0" w:uiPriority="34" w:unhideWhenUsed="0" w:qFormat="1"/>
+    <w:lsdException w:name="Quote" w:semiHidden="0" w:uiPriority="29" w:unhideWhenUsed="0" w:qFormat="1"/>
+    <w:lsdException w:name="Intense Quote" w:semiHidden="0" w:uiPriority="30" w:unhideWhenUsed="0" w:qFormat="1"/>
+    <w:lsdException w:name="Medium List 2 Accent 1" w:semiHidden="0" w:uiPriority="66" w:unhideWhenUsed="0"/>
+    <w:lsdException w:name="Medium Grid 1 Accent 1" w:semiHidden="0" w:uiPriority="67" w:unhideWhenUsed="0"/>
+    <w:lsdException w:name="Medium Grid 2 Accent 1" w:semiHidden="0" w:uiPriority="68" w:unhideWhenUsed="0"/>
+    <w:lsdException w:name="Medium Grid 3 Accent 1" w:semiHidden="0" w:uiPriority="69" w:unhideWhenUsed="0"/>
+    <w:lsdException w:name="Dark List Accent 1" w:semiHidden="0" w:uiPriority="70" w:unhideWhenUsed="0"/>
+    <w:lsdException w:name="Colorful Shading Accent 1" w:semiHidden="0" w:uiPriority="71" w:unhideWhenUsed="0"/>
+    <w:lsdException w:name="Colorful List Accent 1" w:semiHidden="0" w:uiPriority="72" w:unhideWhenUsed="0"/>
+    <w:lsdException w:name="Colorful Grid Accent 1" w:semiHidden="0" w:uiPriority="73" w:unhideWhenUsed="0"/>
+    <w:lsdException w:name="Light Shading Accent 2" w:semiHidden="0" w:uiPriority="60" w:unhideWhenUsed="0"/>
+    <w:lsdException w:name="Light List Accent 2" w:semiHidden="0" w:uiPriority="61" w:unhideWhenUsed="0"/>
+    <w:lsdException w:name="Light Grid Accent 2" w:semiHidden="0" w:uiPriority="62" w:unhideWhenUsed="0"/>
+    <w:lsdException w:name="Medium Shading 1 Accent 2" w:semiHidden="0" w:uiPriority="63" w:unhideWhenUsed="0"/>
+    <w:lsdException w:name="Medium Shading 2 Accent 2" w:semiHidden="0" w:uiPriority="64" w:unhideWhenUsed="0"/>
+    <w:lsdException w:name="Medium List 1 Accent 2" w:semiHidden="0" w:uiPriority="65" w:unhideWhenUsed="0"/>
+    <w:lsdException w:name="Medium List 2 Accent 2" w:semiHidden="0" w:uiPriority="66" w:unhideWhenUsed="0"/>
+    <w:lsdException w:name="Medium Grid 1 Accent 2" w:semiHidden="0" w:uiPriority="67" w:unhideWhenUsed="0"/>
+    <w:lsdException w:name="Medium Grid 2 Accent 2" w:semiHidden="0" w:uiPriority="68" w:unhideWhenUsed="0"/>
+    <w:lsdException w:name="Medium Grid 3 Accent 2" w:semiHidden="0" w:uiPriority="69" w:unhideWhenUsed="0"/>
+    <w:lsdException w:name="Dark List Accent 2" w:semiHidden="0" w:uiPriority="70" w:unhideWhenUsed="0"/>
+    <w:lsdException w:name="Colorful Shading Accent 2" w:semiHidden="0" w:uiPriority="71" w:unhideWhenUsed="0"/>
+    <w:lsdException w:name="Colorful List Accent 2" w:semiHidden="0" w:uiPriority="72" w:unhideWhenUsed="0"/>
+    <w:lsdException w:name="Colorful Grid Accent 2" w:semiHidden="0" w:uiPriority="73" w:unhideWhenUsed="0"/>
+    <w:lsdException w:name="Light Shading Accent 3" w:semiHidden="0" w:uiPriority="60" w:unhideWhenUsed="0"/>
+    <w:lsdException w:name="Light List Accent 3" w:semiHidden="0" w:uiPriority="61" w:unhideWhenUsed="0"/>
+    <w:lsdException w:name="Light Grid Accent 3" w:semiHidden="0" w:uiPriority="62" w:unhideWhenUsed="0"/>
+    <w:lsdException w:name="Medium Shading 1 Accent 3" w:semiHidden="0" w:uiPriority="63" w:unhideWhenUsed="0"/>
+    <w:lsdException w:name="Medium Shading 2 Accent 3" w:semiHidden="0" w:uiPriority="64" w:unhideWhenUsed="0"/>
+    <w:lsdException w:name="Medium List 1 Accent 3" w:semiHidden="0" w:uiPriority="65" w:unhideWhenUsed="0"/>
+    <w:lsdException w:name="Medium List 2 Accent 3" w:semiHidden="0" w:uiPriority="66" w:unhideWhenUsed="0"/>
+    <w:lsdException w:name="Medium Grid 1 Accent 3" w:semiHidden="0" w:uiPriority="67" w:unhideWhenUsed="0"/>
+    <w:lsdException w:name="Medium Grid 2 Accent 3" w:semiHidden="0" w:uiPriority="68" w:unhideWhenUsed="0"/>
+    <w:lsdException w:name="Medium Grid 3 Accent 3" w:semiHidden="0" w:uiPriority="69" w:unhideWhenUsed="0"/>
+    <w:lsdException w:name="Dark List Accent 3" w:semiHidden="0" w:uiPriority="70" w:unhideWhenUsed="0"/>
+    <w:lsdException w:name="Colorful Shading Accent 3" w:semiHidden="0" w:uiPriority="71" w:unhideWhenUsed="0"/>
+    <w:lsdException w:name="Colorful List Accent 3" w:semiHidden="0" w:uiPriority="72" w:unhideWhenUsed="0"/>
+    <w:lsdException w:name="Colorful Grid Accent 3" w:semiHidden="0" w:uiPriority="73" w:unhideWhenUsed="0"/>
+    <w:lsdException w:name="Light Shading Accent 4" w:semiHidden="0" w:uiPriority="60" w:unhideWhenUsed="0"/>
+    <w:lsdException w:name="Light List Accent 4" w:semiHidden="0" w:uiPriority="61" w:unhideWhenUsed="0"/>
+    <w:lsdException w:name="Light Grid Accent 4" w:semiHidden="0" w:uiPriority="62" w:unhideWhenUsed="0"/>
+    <w:lsdException w:name="Medium Shading 1 Accent 4" w:semiHidden="0" w:uiPriority="63" w:unhideWhenUsed="0"/>
+    <w:lsdException w:name="Medium Shading 2 Accent 4" w:semiHidden="0" w:uiPriority="64" w:unhideWhenUsed="0"/>
+    <w:lsdException w:name="Medium List 1 Accent 4" w:semiHidden="0" w:uiPriority="65" w:unhideWhenUsed="0"/>
+    <w:lsdException w:name="Medium List 2 Accent 4" w:semiHidden="0" w:uiPriority="66" w:unhideWhenUsed="0"/>
+    <w:lsdException w:name="Medium Grid 1 Accent 4" w:semiHidden="0" w:uiPriority="67" w:unhideWhenUsed="0"/>
+    <w:lsdException w:name="Medium Grid 2 Accent 4" w:semiHidden="0" w:uiPriority="68" w:unhideWhenUsed="0"/>
+    <w:lsdException w:name="Medium Grid 3 Accent 4" w:semiHidden="0" w:uiPriority="69" w:unhideWhenUsed="0"/>
+    <w:lsdException w:name="Dark List Accent 4" w:semiHidden="0" w:uiPriority="70" w:unhideWhenUsed="0"/>
+    <w:lsdException w:name="Colorful Shading Accent 4" w:semiHidden="0" w:uiPriority="71" w:unhideWhenUsed="0"/>
+    <w:lsdException w:name="Colorful List Accent 4" w:semiHidden="0" w:uiPriority="72" w:unhideWhenUsed="0"/>
+    <w:lsdException w:name="Colorful Grid Accent 4" w:semiHidden="0" w:uiPriority="73" w:unhideWhenUsed="0"/>
+    <w:lsdException w:name="Light Shading Accent 5" w:semiHidden="0" w:uiPriority="60" w:unhideWhenUsed="0"/>
+    <w:lsdException w:name="Light List Accent 5" w:semiHidden="0" w:uiPriority="61" w:unhideWhenUsed="0"/>
+    <w:lsdException w:name="Light Grid Accent 5" w:semiHidden="0" w:uiPriority="62" w:unhideWhenUsed="0"/>
+    <w:lsdException w:name="Medium Shading 1 Accent 5" w:semiHidden="0" w:uiPriority="63" w:unhideWhenUsed="0"/>
+    <w:lsdException w:name="Medium Shading 2 Accent 5" w:semiHidden="0" w:uiPriority="64" w:unhideWhenUsed="0"/>
+    <w:lsdException w:name="Medium List 1 Accent 5" w:semiHidden="0" w:uiPriority="65" w:unhideWhenUsed="0"/>
+    <w:lsdException w:name="Medium List 2 Accent 5" w:semiHidden="0" w:uiPriority="66" w:unhideWhenUsed="0"/>
+    <w:lsdException w:name="Medium Grid 1 Accent 5" w:semiHidden="0" w:uiPriority="67" w:unhideWhenUsed="0"/>
+    <w:lsdException w:name="Medium Grid 2 Accent 5" w:semiHidden="0" w:uiPriority="68" w:unhideWhenUsed="0"/>
+    <w:lsdException w:name="Medium Grid 3 Accent 5" w:semiHidden="0" w:uiPriority="69" w:unhideWhenUsed="0"/>
+    <w:lsdException w:name="Dark List Accent 5" w:semiHidden="0" w:uiPriority="70" w:unhideWhenUsed="0"/>
+    <w:lsdException w:name="Colorful Shading Accent 5" w:semiHidden="0" w:uiPriority="71" w:unhideWhenUsed="0"/>
+    <w:lsdException w:name="Colorful List Accent 5" w:semiHidden="0" w:uiPriority="72" w:unhideWhenUsed="0"/>
+    <w:lsdException w:name="Colorful Grid Accent 5" w:semiHidden="0" w:uiPriority="73" w:unhideWhenUsed="0"/>
+    <w:lsdException w:name="Light Shading Accent 6" w:semiHidden="0" w:uiPriority="60" w:unhideWhenUsed="0"/>
+    <w:lsdException w:name="Light List Accent 6" w:semiHidden="0" w:uiPriority="61" w:unhideWhenUsed="0"/>
+    <w:lsdException w:name="Light Grid Accent 6" w:semiHidden="0" w:uiPriority="62" w:unhideWhenUsed="0"/>
+    <w:lsdException w:name="Medium Shading 1 Accent 6" w:semiHidden="0" w:uiPriority="63" w:unhideWhenUsed="0"/>
+    <w:lsdException w:name="Medium Shading 2 Accent 6" w:semiHidden="0" w:uiPriority="64" w:unhideWhenUsed="0"/>
+    <w:lsdException w:name="Medium List 1 Accent 6" w:semiHidden="0" w:uiPriority="65" w:unhideWhenUsed="0"/>
+    <w:lsdException w:name="Medium List 2 Accent 6" w:semiHidden="0" w:uiPriority="66" w:unhideWhenUsed="0"/>
+    <w:lsdException w:name="Medium Grid 1 Accent 6" w:semiHidden="0" w:uiPriority="67" w:unhideWhenUsed="0"/>
+    <w:lsdException w:name="Medium Grid 2 Accent 6" w:semiHidden="0" w:uiPriority="68" w:unhideWhenUsed="0"/>
+    <w:lsdException w:name="Medium Grid 3 Accent 6" w:semiHidden="0" w:uiPriority="69" w:unhideWhenUsed="0"/>
+    <w:lsdException w:name="Dark List Accent 6" w:semiHidden="0" w:uiPriority="70" w:unhideWhenUsed="0"/>
+    <w:lsdException w:name="Colorful Shading Accent 6" w:semiHidden="0" w:uiPriority="71" w:unhideWhenUsed="0"/>
+    <w:lsdException w:name="Colorful List Accent 6" w:semiHidden="0" w:uiPriority="72" w:unhideWhenUsed="0"/>
+    <w:lsdException w:name="Colorful Grid Accent 6" w:semiHidden="0" w:uiPriority="73" w:unhideWhenUsed="0"/>
+    <w:lsdException w:name="Subtle Emphasis" w:semiHidden="0" w:uiPriority="19" w:unhideWhenUsed="0" w:qFormat="1"/>
+    <w:lsdException w:name="Intense Emphasis" w:semiHidden="0" w:uiPriority="21" w:unhideWhenUsed="0" w:qFormat="1"/>
+    <w:lsdException w:name="Subtle Reference" w:semiHidden="0" w:uiPriority="31" w:unhideWhenUsed="0" w:qFormat="1"/>
+    <w:lsdException w:name="Intense Reference" w:semiHidden="0" w:uiPriority="32" w:unhideWhenUsed="0" w:qFormat="1"/>
+    <w:lsdException w:name="Book Title" w:semiHidden="0" w:uiPriority="33" w:unhideWhenUsed="0" w:qFormat="1"/>
+    <w:lsdException w:name="Bibliography" w:uiPriority="37"/>
+    <w:lsdException w:name="TOC Heading" w:uiPriority="39" w:qFormat="1"/>
   </w:latentStyles>
   <w:style w:type="paragraph" w:default="1" w:styleId="Normal">
     <w:name w:val="Normal"/>
@@ -3957,7 +3935,6 @@
       <w:spacing w:after="0" w:line="240" w:lineRule="auto"/>
     </w:pPr>
     <w:tblPr>
-      <w:tblInd w:w="0" w:type="dxa"/>
       <w:tblBorders>
         <w:top w:val="single" w:sz="4" w:space="0" w:color="auto"/>
         <w:left w:val="single" w:sz="4" w:space="0" w:color="auto"/>
@@ -3966,12 +3943,6 @@
         <w:insideH w:val="single" w:sz="4" w:space="0" w:color="auto"/>
         <w:insideV w:val="single" w:sz="4" w:space="0" w:color="auto"/>
       </w:tblBorders>
-      <w:tblCellMar>
-        <w:top w:w="0" w:type="dxa"/>
-        <w:left w:w="108" w:type="dxa"/>
-        <w:bottom w:w="0" w:type="dxa"/>
-        <w:right w:w="108" w:type="dxa"/>
-      </w:tblCellMar>
     </w:tblPr>
   </w:style>
   <w:style w:type="table" w:styleId="LightList-Accent5">
@@ -3985,19 +3956,445 @@
     <w:tblPr>
       <w:tblStyleRowBandSize w:val="1"/>
       <w:tblStyleColBandSize w:val="1"/>
-      <w:tblInd w:w="0" w:type="dxa"/>
       <w:tblBorders>
         <w:top w:val="single" w:sz="8" w:space="0" w:color="4BACC6" w:themeColor="accent5"/>
         <w:left w:val="single" w:sz="8" w:space="0" w:color="4BACC6" w:themeColor="accent5"/>
         <w:bottom w:val="single" w:sz="8" w:space="0" w:color="4BACC6" w:themeColor="accent5"/>
         <w:right w:val="single" w:sz="8" w:space="0" w:color="4BACC6" w:themeColor="accent5"/>
       </w:tblBorders>
+    </w:tblPr>
+    <w:tblStylePr w:type="firstRow">
+      <w:pPr>
+        <w:spacing w:before="0" w:after="0" w:line="240" w:lineRule="auto"/>
+      </w:pPr>
+      <w:rPr>
+        <w:b/>
+        <w:bCs/>
+        <w:color w:val="FFFFFF" w:themeColor="background1"/>
+      </w:rPr>
+      <w:tblPr/>
+      <w:tcPr>
+        <w:shd w:val="clear" w:color="auto" w:fill="4BACC6" w:themeFill="accent5"/>
+      </w:tcPr>
+    </w:tblStylePr>
+    <w:tblStylePr w:type="lastRow">
+      <w:pPr>
+        <w:spacing w:before="0" w:after="0" w:line="240" w:lineRule="auto"/>
+      </w:pPr>
+      <w:rPr>
+        <w:b/>
+        <w:bCs/>
+      </w:rPr>
+      <w:tblPr/>
+      <w:tcPr>
+        <w:tcBorders>
+          <w:top w:val="double" w:sz="6" w:space="0" w:color="4BACC6" w:themeColor="accent5"/>
+          <w:left w:val="single" w:sz="8" w:space="0" w:color="4BACC6" w:themeColor="accent5"/>
+          <w:bottom w:val="single" w:sz="8" w:space="0" w:color="4BACC6" w:themeColor="accent5"/>
+          <w:right w:val="single" w:sz="8" w:space="0" w:color="4BACC6" w:themeColor="accent5"/>
+        </w:tcBorders>
+      </w:tcPr>
+    </w:tblStylePr>
+    <w:tblStylePr w:type="firstCol">
+      <w:rPr>
+        <w:b/>
+        <w:bCs/>
+      </w:rPr>
+    </w:tblStylePr>
+    <w:tblStylePr w:type="lastCol">
+      <w:rPr>
+        <w:b/>
+        <w:bCs/>
+      </w:rPr>
+    </w:tblStylePr>
+    <w:tblStylePr w:type="band1Vert">
+      <w:tblPr/>
+      <w:tcPr>
+        <w:tcBorders>
+          <w:top w:val="single" w:sz="8" w:space="0" w:color="4BACC6" w:themeColor="accent5"/>
+          <w:left w:val="single" w:sz="8" w:space="0" w:color="4BACC6" w:themeColor="accent5"/>
+          <w:bottom w:val="single" w:sz="8" w:space="0" w:color="4BACC6" w:themeColor="accent5"/>
+          <w:right w:val="single" w:sz="8" w:space="0" w:color="4BACC6" w:themeColor="accent5"/>
+        </w:tcBorders>
+      </w:tcPr>
+    </w:tblStylePr>
+    <w:tblStylePr w:type="band1Horz">
+      <w:tblPr/>
+      <w:tcPr>
+        <w:tcBorders>
+          <w:top w:val="single" w:sz="8" w:space="0" w:color="4BACC6" w:themeColor="accent5"/>
+          <w:left w:val="single" w:sz="8" w:space="0" w:color="4BACC6" w:themeColor="accent5"/>
+          <w:bottom w:val="single" w:sz="8" w:space="0" w:color="4BACC6" w:themeColor="accent5"/>
+          <w:right w:val="single" w:sz="8" w:space="0" w:color="4BACC6" w:themeColor="accent5"/>
+        </w:tcBorders>
+      </w:tcPr>
+    </w:tblStylePr>
+  </w:style>
+  <w:style w:type="paragraph" w:styleId="ListParagraph">
+    <w:name w:val="List Paragraph"/>
+    <w:basedOn w:val="Normal"/>
+    <w:uiPriority w:val="34"/>
+    <w:qFormat/>
+    <w:rsid w:val="006140A9"/>
+    <w:pPr>
+      <w:ind w:left="720"/>
+      <w:contextualSpacing/>
+    </w:pPr>
+  </w:style>
+  <w:style w:type="paragraph" w:styleId="NoSpacing">
+    <w:name w:val="No Spacing"/>
+    <w:uiPriority w:val="1"/>
+    <w:qFormat/>
+    <w:rsid w:val="00151957"/>
+    <w:pPr>
+      <w:spacing w:after="0" w:line="240" w:lineRule="auto"/>
+    </w:pPr>
+  </w:style>
+  <w:style w:type="paragraph" w:styleId="BalloonText">
+    <w:name w:val="Balloon Text"/>
+    <w:basedOn w:val="Normal"/>
+    <w:link w:val="BalloonTextChar"/>
+    <w:uiPriority w:val="99"/>
+    <w:semiHidden/>
+    <w:unhideWhenUsed/>
+    <w:rsid w:val="006026F6"/>
+    <w:pPr>
+      <w:spacing w:after="0" w:line="240" w:lineRule="auto"/>
+    </w:pPr>
+    <w:rPr>
+      <w:rFonts w:ascii="Tahoma" w:hAnsi="Tahoma" w:cs="Tahoma"/>
+      <w:sz w:val="16"/>
+      <w:szCs w:val="16"/>
+    </w:rPr>
+  </w:style>
+  <w:style w:type="character" w:customStyle="1" w:styleId="BalloonTextChar">
+    <w:name w:val="Balloon Text Char"/>
+    <w:basedOn w:val="DefaultParagraphFont"/>
+    <w:link w:val="BalloonText"/>
+    <w:uiPriority w:val="99"/>
+    <w:semiHidden/>
+    <w:rsid w:val="006026F6"/>
+    <w:rPr>
+      <w:rFonts w:ascii="Tahoma" w:hAnsi="Tahoma" w:cs="Tahoma"/>
+      <w:sz w:val="16"/>
+      <w:szCs w:val="16"/>
+    </w:rPr>
+  </w:style>
+</w:styles>
+</file>
+
+<file path=word/stylesWithEffects.xml><?xml version="1.0" encoding="utf-8"?>
+<w:styles xmlns:wpc="http://schemas.microsoft.com/office/word/2010/wordprocessingCanvas" xmlns:mc="http://schemas.openxmlformats.org/markup-compatibility/2006" xmlns:o="urn:schemas-microsoft-com:office:office" xmlns:r="http://schemas.openxmlformats.org/officeDocument/2006/relationships" xmlns:m="http://schemas.openxmlformats.org/officeDocument/2006/math" xmlns:v="urn:schemas-microsoft-com:vml" xmlns:wp14="http://schemas.microsoft.com/office/word/2010/wordprocessingDrawing" xmlns:wp="http://schemas.openxmlformats.org/drawingml/2006/wordprocessingDrawing" xmlns:w10="urn:schemas-microsoft-com:office:word" xmlns:w="http://schemas.openxmlformats.org/wordprocessingml/2006/main" xmlns:w14="http://schemas.microsoft.com/office/word/2010/wordml" xmlns:wpg="http://schemas.microsoft.com/office/word/2010/wordprocessingGroup" xmlns:wpi="http://schemas.microsoft.com/office/word/2010/wordprocessingInk" xmlns:wne="http://schemas.microsoft.com/office/word/2006/wordml" xmlns:wps="http://schemas.microsoft.com/office/word/2010/wordprocessingShape" mc:Ignorable="w14 wp14">
+  <w:docDefaults>
+    <w:rPrDefault>
+      <w:rPr>
+        <w:rFonts w:asciiTheme="minorHAnsi" w:eastAsiaTheme="minorHAnsi" w:hAnsiTheme="minorHAnsi" w:cstheme="minorBidi"/>
+        <w:sz w:val="22"/>
+        <w:szCs w:val="22"/>
+        <w:lang w:val="en-US" w:eastAsia="en-US" w:bidi="ar-SA"/>
+      </w:rPr>
+    </w:rPrDefault>
+    <w:pPrDefault>
+      <w:pPr>
+        <w:spacing w:after="200" w:line="276" w:lineRule="auto"/>
+      </w:pPr>
+    </w:pPrDefault>
+  </w:docDefaults>
+  <w:latentStyles w:defLockedState="0" w:defUIPriority="99" w:defSemiHidden="1" w:defUnhideWhenUsed="1" w:defQFormat="0" w:count="267">
+    <w:lsdException w:name="Normal" w:semiHidden="0" w:uiPriority="0" w:unhideWhenUsed="0" w:qFormat="1"/>
+    <w:lsdException w:name="heading 1" w:semiHidden="0" w:uiPriority="9" w:unhideWhenUsed="0" w:qFormat="1"/>
+    <w:lsdException w:name="heading 2" w:uiPriority="9" w:qFormat="1"/>
+    <w:lsdException w:name="heading 3" w:uiPriority="9" w:qFormat="1"/>
+    <w:lsdException w:name="heading 4" w:uiPriority="9" w:qFormat="1"/>
+    <w:lsdException w:name="heading 5" w:uiPriority="9" w:qFormat="1"/>
+    <w:lsdException w:name="heading 6" w:uiPriority="9" w:qFormat="1"/>
+    <w:lsdException w:name="heading 7" w:uiPriority="9" w:qFormat="1"/>
+    <w:lsdException w:name="heading 8" w:uiPriority="9" w:qFormat="1"/>
+    <w:lsdException w:name="heading 9" w:uiPriority="9" w:qFormat="1"/>
+    <w:lsdException w:name="toc 1" w:uiPriority="39"/>
+    <w:lsdException w:name="toc 2" w:uiPriority="39"/>
+    <w:lsdException w:name="toc 3" w:uiPriority="39"/>
+    <w:lsdException w:name="toc 4" w:uiPriority="39"/>
+    <w:lsdException w:name="toc 5" w:uiPriority="39"/>
+    <w:lsdException w:name="toc 6" w:uiPriority="39"/>
+    <w:lsdException w:name="toc 7" w:uiPriority="39"/>
+    <w:lsdException w:name="toc 8" w:uiPriority="39"/>
+    <w:lsdException w:name="toc 9" w:uiPriority="39"/>
+    <w:lsdException w:name="caption" w:uiPriority="35" w:qFormat="1"/>
+    <w:lsdException w:name="Title" w:semiHidden="0" w:uiPriority="10" w:unhideWhenUsed="0" w:qFormat="1"/>
+    <w:lsdException w:name="Default Paragraph Font" w:uiPriority="1"/>
+    <w:lsdException w:name="Subtitle" w:semiHidden="0" w:uiPriority="11" w:unhideWhenUsed="0" w:qFormat="1"/>
+    <w:lsdException w:name="Strong" w:semiHidden="0" w:uiPriority="22" w:unhideWhenUsed="0" w:qFormat="1"/>
+    <w:lsdException w:name="Emphasis" w:semiHidden="0" w:uiPriority="20" w:unhideWhenUsed="0" w:qFormat="1"/>
+    <w:lsdException w:name="Table Grid" w:semiHidden="0" w:uiPriority="59" w:unhideWhenUsed="0"/>
+    <w:lsdException w:name="Placeholder Text" w:unhideWhenUsed="0"/>
+    <w:lsdException w:name="No Spacing" w:semiHidden="0" w:uiPriority="1" w:unhideWhenUsed="0" w:qFormat="1"/>
+    <w:lsdException w:name="Light Shading" w:semiHidden="0" w:uiPriority="60" w:unhideWhenUsed="0"/>
+    <w:lsdException w:name="Light List" w:semiHidden="0" w:uiPriority="61" w:unhideWhenUsed="0"/>
+    <w:lsdException w:name="Light Grid" w:semiHidden="0" w:uiPriority="62" w:unhideWhenUsed="0"/>
+    <w:lsdException w:name="Medium Shading 1" w:semiHidden="0" w:uiPriority="63" w:unhideWhenUsed="0"/>
+    <w:lsdException w:name="Medium Shading 2" w:semiHidden="0" w:uiPriority="64" w:unhideWhenUsed="0"/>
+    <w:lsdException w:name="Medium List 1" w:semiHidden="0" w:uiPriority="65" w:unhideWhenUsed="0"/>
+    <w:lsdException w:name="Medium List 2" w:semiHidden="0" w:uiPriority="66" w:unhideWhenUsed="0"/>
+    <w:lsdException w:name="Medium Grid 1" w:semiHidden="0" w:uiPriority="67" w:unhideWhenUsed="0"/>
+    <w:lsdException w:name="Medium Grid 2" w:semiHidden="0" w:uiPriority="68" w:unhideWhenUsed="0"/>
+    <w:lsdException w:name="Medium Grid 3" w:semiHidden="0" w:uiPriority="69" w:unhideWhenUsed="0"/>
+    <w:lsdException w:name="Dark List" w:semiHidden="0" w:uiPriority="70" w:unhideWhenUsed="0"/>
+    <w:lsdException w:name="Colorful Shading" w:semiHidden="0" w:uiPriority="71" w:unhideWhenUsed="0"/>
+    <w:lsdException w:name="Colorful List" w:semiHidden="0" w:uiPriority="72" w:unhideWhenUsed="0"/>
+    <w:lsdException w:name="Colorful Grid" w:semiHidden="0" w:uiPriority="73" w:unhideWhenUsed="0"/>
+    <w:lsdException w:name="Light Shading Accent 1" w:semiHidden="0" w:uiPriority="60" w:unhideWhenUsed="0"/>
+    <w:lsdException w:name="Light List Accent 1" w:semiHidden="0" w:uiPriority="61" w:unhideWhenUsed="0"/>
+    <w:lsdException w:name="Light Grid Accent 1" w:semiHidden="0" w:uiPriority="62" w:unhideWhenUsed="0"/>
+    <w:lsdException w:name="Medium Shading 1 Accent 1" w:semiHidden="0" w:uiPriority="63" w:unhideWhenUsed="0"/>
+    <w:lsdException w:name="Medium Shading 2 Accent 1" w:semiHidden="0" w:uiPriority="64" w:unhideWhenUsed="0"/>
+    <w:lsdException w:name="Medium List 1 Accent 1" w:semiHidden="0" w:uiPriority="65" w:unhideWhenUsed="0"/>
+    <w:lsdException w:name="Revision" w:unhideWhenUsed="0"/>
+    <w:lsdException w:name="List Paragraph" w:semiHidden="0" w:uiPriority="34" w:unhideWhenUsed="0" w:qFormat="1"/>
+    <w:lsdException w:name="Quote" w:semiHidden="0" w:uiPriority="29" w:unhideWhenUsed="0" w:qFormat="1"/>
+    <w:lsdException w:name="Intense Quote" w:semiHidden="0" w:uiPriority="30" w:unhideWhenUsed="0" w:qFormat="1"/>
+    <w:lsdException w:name="Medium List 2 Accent 1" w:semiHidden="0" w:uiPriority="66" w:unhideWhenUsed="0"/>
+    <w:lsdException w:name="Medium Grid 1 Accent 1" w:semiHidden="0" w:uiPriority="67" w:unhideWhenUsed="0"/>
+    <w:lsdException w:name="Medium Grid 2 Accent 1" w:semiHidden="0" w:uiPriority="68" w:unhideWhenUsed="0"/>
+    <w:lsdException w:name="Medium Grid 3 Accent 1" w:semiHidden="0" w:uiPriority="69" w:unhideWhenUsed="0"/>
+    <w:lsdException w:name="Dark List Accent 1" w:semiHidden="0" w:uiPriority="70" w:unhideWhenUsed="0"/>
+    <w:lsdException w:name="Colorful Shading Accent 1" w:semiHidden="0" w:uiPriority="71" w:unhideWhenUsed="0"/>
+    <w:lsdException w:name="Colorful List Accent 1" w:semiHidden="0" w:uiPriority="72" w:unhideWhenUsed="0"/>
+    <w:lsdException w:name="Colorful Grid Accent 1" w:semiHidden="0" w:uiPriority="73" w:unhideWhenUsed="0"/>
+    <w:lsdException w:name="Light Shading Accent 2" w:semiHidden="0" w:uiPriority="60" w:unhideWhenUsed="0"/>
+    <w:lsdException w:name="Light List Accent 2" w:semiHidden="0" w:uiPriority="61" w:unhideWhenUsed="0"/>
+    <w:lsdException w:name="Light Grid Accent 2" w:semiHidden="0" w:uiPriority="62" w:unhideWhenUsed="0"/>
+    <w:lsdException w:name="Medium Shading 1 Accent 2" w:semiHidden="0" w:uiPriority="63" w:unhideWhenUsed="0"/>
+    <w:lsdException w:name="Medium Shading 2 Accent 2" w:semiHidden="0" w:uiPriority="64" w:unhideWhenUsed="0"/>
+    <w:lsdException w:name="Medium List 1 Accent 2" w:semiHidden="0" w:uiPriority="65" w:unhideWhenUsed="0"/>
+    <w:lsdException w:name="Medium List 2 Accent 2" w:semiHidden="0" w:uiPriority="66" w:unhideWhenUsed="0"/>
+    <w:lsdException w:name="Medium Grid 1 Accent 2" w:semiHidden="0" w:uiPriority="67" w:unhideWhenUsed="0"/>
+    <w:lsdException w:name="Medium Grid 2 Accent 2" w:semiHidden="0" w:uiPriority="68" w:unhideWhenUsed="0"/>
+    <w:lsdException w:name="Medium Grid 3 Accent 2" w:semiHidden="0" w:uiPriority="69" w:unhideWhenUsed="0"/>
+    <w:lsdException w:name="Dark List Accent 2" w:semiHidden="0" w:uiPriority="70" w:unhideWhenUsed="0"/>
+    <w:lsdException w:name="Colorful Shading Accent 2" w:semiHidden="0" w:uiPriority="71" w:unhideWhenUsed="0"/>
+    <w:lsdException w:name="Colorful List Accent 2" w:semiHidden="0" w:uiPriority="72" w:unhideWhenUsed="0"/>
+    <w:lsdException w:name="Colorful Grid Accent 2" w:semiHidden="0" w:uiPriority="73" w:unhideWhenUsed="0"/>
+    <w:lsdException w:name="Light Shading Accent 3" w:semiHidden="0" w:uiPriority="60" w:unhideWhenUsed="0"/>
+    <w:lsdException w:name="Light List Accent 3" w:semiHidden="0" w:uiPriority="61" w:unhideWhenUsed="0"/>
+    <w:lsdException w:name="Light Grid Accent 3" w:semiHidden="0" w:uiPriority="62" w:unhideWhenUsed="0"/>
+    <w:lsdException w:name="Medium Shading 1 Accent 3" w:semiHidden="0" w:uiPriority="63" w:unhideWhenUsed="0"/>
+    <w:lsdException w:name="Medium Shading 2 Accent 3" w:semiHidden="0" w:uiPriority="64" w:unhideWhenUsed="0"/>
+    <w:lsdException w:name="Medium List 1 Accent 3" w:semiHidden="0" w:uiPriority="65" w:unhideWhenUsed="0"/>
+    <w:lsdException w:name="Medium List 2 Accent 3" w:semiHidden="0" w:uiPriority="66" w:unhideWhenUsed="0"/>
+    <w:lsdException w:name="Medium Grid 1 Accent 3" w:semiHidden="0" w:uiPriority="67" w:unhideWhenUsed="0"/>
+    <w:lsdException w:name="Medium Grid 2 Accent 3" w:semiHidden="0" w:uiPriority="68" w:unhideWhenUsed="0"/>
+    <w:lsdException w:name="Medium Grid 3 Accent 3" w:semiHidden="0" w:uiPriority="69" w:unhideWhenUsed="0"/>
+    <w:lsdException w:name="Dark List Accent 3" w:semiHidden="0" w:uiPriority="70" w:unhideWhenUsed="0"/>
+    <w:lsdException w:name="Colorful Shading Accent 3" w:semiHidden="0" w:uiPriority="71" w:unhideWhenUsed="0"/>
+    <w:lsdException w:name="Colorful List Accent 3" w:semiHidden="0" w:uiPriority="72" w:unhideWhenUsed="0"/>
+    <w:lsdException w:name="Colorful Grid Accent 3" w:semiHidden="0" w:uiPriority="73" w:unhideWhenUsed="0"/>
+    <w:lsdException w:name="Light Shading Accent 4" w:semiHidden="0" w:uiPriority="60" w:unhideWhenUsed="0"/>
+    <w:lsdException w:name="Light List Accent 4" w:semiHidden="0" w:uiPriority="61" w:unhideWhenUsed="0"/>
+    <w:lsdException w:name="Light Grid Accent 4" w:semiHidden="0" w:uiPriority="62" w:unhideWhenUsed="0"/>
+    <w:lsdException w:name="Medium Shading 1 Accent 4" w:semiHidden="0" w:uiPriority="63" w:unhideWhenUsed="0"/>
+    <w:lsdException w:name="Medium Shading 2 Accent 4" w:semiHidden="0" w:uiPriority="64" w:unhideWhenUsed="0"/>
+    <w:lsdException w:name="Medium List 1 Accent 4" w:semiHidden="0" w:uiPriority="65" w:unhideWhenUsed="0"/>
+    <w:lsdException w:name="Medium List 2 Accent 4" w:semiHidden="0" w:uiPriority="66" w:unhideWhenUsed="0"/>
+    <w:lsdException w:name="Medium Grid 1 Accent 4" w:semiHidden="0" w:uiPriority="67" w:unhideWhenUsed="0"/>
+    <w:lsdException w:name="Medium Grid 2 Accent 4" w:semiHidden="0" w:uiPriority="68" w:unhideWhenUsed="0"/>
+    <w:lsdException w:name="Medium Grid 3 Accent 4" w:semiHidden="0" w:uiPriority="69" w:unhideWhenUsed="0"/>
+    <w:lsdException w:name="Dark List Accent 4" w:semiHidden="0" w:uiPriority="70" w:unhideWhenUsed="0"/>
+    <w:lsdException w:name="Colorful Shading Accent 4" w:semiHidden="0" w:uiPriority="71" w:unhideWhenUsed="0"/>
+    <w:lsdException w:name="Colorful List Accent 4" w:semiHidden="0" w:uiPriority="72" w:unhideWhenUsed="0"/>
+    <w:lsdException w:name="Colorful Grid Accent 4" w:semiHidden="0" w:uiPriority="73" w:unhideWhenUsed="0"/>
+    <w:lsdException w:name="Light Shading Accent 5" w:semiHidden="0" w:uiPriority="60" w:unhideWhenUsed="0"/>
+    <w:lsdException w:name="Light List Accent 5" w:semiHidden="0" w:uiPriority="61" w:unhideWhenUsed="0"/>
+    <w:lsdException w:name="Light Grid Accent 5" w:semiHidden="0" w:uiPriority="62" w:unhideWhenUsed="0"/>
+    <w:lsdException w:name="Medium Shading 1 Accent 5" w:semiHidden="0" w:uiPriority="63" w:unhideWhenUsed="0"/>
+    <w:lsdException w:name="Medium Shading 2 Accent 5" w:semiHidden="0" w:uiPriority="64" w:unhideWhenUsed="0"/>
+    <w:lsdException w:name="Medium List 1 Accent 5" w:semiHidden="0" w:uiPriority="65" w:unhideWhenUsed="0"/>
+    <w:lsdException w:name="Medium List 2 Accent 5" w:semiHidden="0" w:uiPriority="66" w:unhideWhenUsed="0"/>
+    <w:lsdException w:name="Medium Grid 1 Accent 5" w:semiHidden="0" w:uiPriority="67" w:unhideWhenUsed="0"/>
+    <w:lsdException w:name="Medium Grid 2 Accent 5" w:semiHidden="0" w:uiPriority="68" w:unhideWhenUsed="0"/>
+    <w:lsdException w:name="Medium Grid 3 Accent 5" w:semiHidden="0" w:uiPriority="69" w:unhideWhenUsed="0"/>
+    <w:lsdException w:name="Dark List Accent 5" w:semiHidden="0" w:uiPriority="70" w:unhideWhenUsed="0"/>
+    <w:lsdException w:name="Colorful Shading Accent 5" w:semiHidden="0" w:uiPriority="71" w:unhideWhenUsed="0"/>
+    <w:lsdException w:name="Colorful List Accent 5" w:semiHidden="0" w:uiPriority="72" w:unhideWhenUsed="0"/>
+    <w:lsdException w:name="Colorful Grid Accent 5" w:semiHidden="0" w:uiPriority="73" w:unhideWhenUsed="0"/>
+    <w:lsdException w:name="Light Shading Accent 6" w:semiHidden="0" w:uiPriority="60" w:unhideWhenUsed="0"/>
+    <w:lsdException w:name="Light List Accent 6" w:semiHidden="0" w:uiPriority="61" w:unhideWhenUsed="0"/>
+    <w:lsdException w:name="Light Grid Accent 6" w:semiHidden="0" w:uiPriority="62" w:unhideWhenUsed="0"/>
+    <w:lsdException w:name="Medium Shading 1 Accent 6" w:semiHidden="0" w:uiPriority="63" w:unhideWhenUsed="0"/>
+    <w:lsdException w:name="Medium Shading 2 Accent 6" w:semiHidden="0" w:uiPriority="64" w:unhideWhenUsed="0"/>
+    <w:lsdException w:name="Medium List 1 Accent 6" w:semiHidden="0" w:uiPriority="65" w:unhideWhenUsed="0"/>
+    <w:lsdException w:name="Medium List 2 Accent 6" w:semiHidden="0" w:uiPriority="66" w:unhideWhenUsed="0"/>
+    <w:lsdException w:name="Medium Grid 1 Accent 6" w:semiHidden="0" w:uiPriority="67" w:unhideWhenUsed="0"/>
+    <w:lsdException w:name="Medium Grid 2 Accent 6" w:semiHidden="0" w:uiPriority="68" w:unhideWhenUsed="0"/>
+    <w:lsdException w:name="Medium Grid 3 Accent 6" w:semiHidden="0" w:uiPriority="69" w:unhideWhenUsed="0"/>
+    <w:lsdException w:name="Dark List Accent 6" w:semiHidden="0" w:uiPriority="70" w:unhideWhenUsed="0"/>
+    <w:lsdException w:name="Colorful Shading Accent 6" w:semiHidden="0" w:uiPriority="71" w:unhideWhenUsed="0"/>
+    <w:lsdException w:name="Colorful List Accent 6" w:semiHidden="0" w:uiPriority="72" w:unhideWhenUsed="0"/>
+    <w:lsdException w:name="Colorful Grid Accent 6" w:semiHidden="0" w:uiPriority="73" w:unhideWhenUsed="0"/>
+    <w:lsdException w:name="Subtle Emphasis" w:semiHidden="0" w:uiPriority="19" w:unhideWhenUsed="0" w:qFormat="1"/>
+    <w:lsdException w:name="Intense Emphasis" w:semiHidden="0" w:uiPriority="21" w:unhideWhenUsed="0" w:qFormat="1"/>
+    <w:lsdException w:name="Subtle Reference" w:semiHidden="0" w:uiPriority="31" w:unhideWhenUsed="0" w:qFormat="1"/>
+    <w:lsdException w:name="Intense Reference" w:semiHidden="0" w:uiPriority="32" w:unhideWhenUsed="0" w:qFormat="1"/>
+    <w:lsdException w:name="Book Title" w:semiHidden="0" w:uiPriority="33" w:unhideWhenUsed="0" w:qFormat="1"/>
+    <w:lsdException w:name="Bibliography" w:uiPriority="37"/>
+    <w:lsdException w:name="TOC Heading" w:uiPriority="39" w:qFormat="1"/>
+  </w:latentStyles>
+  <w:style w:type="paragraph" w:default="1" w:styleId="Normal">
+    <w:name w:val="Normal"/>
+    <w:qFormat/>
+    <w:rsid w:val="00965CAE"/>
+  </w:style>
+  <w:style w:type="paragraph" w:styleId="Heading1">
+    <w:name w:val="heading 1"/>
+    <w:basedOn w:val="Normal"/>
+    <w:next w:val="Normal"/>
+    <w:link w:val="Heading1Char"/>
+    <w:uiPriority w:val="9"/>
+    <w:qFormat/>
+    <w:rsid w:val="00965CAE"/>
+    <w:pPr>
+      <w:keepNext/>
+      <w:keepLines/>
+      <w:spacing w:before="480" w:after="0"/>
+      <w:outlineLvl w:val="0"/>
+    </w:pPr>
+    <w:rPr>
+      <w:rFonts w:asciiTheme="majorHAnsi" w:eastAsiaTheme="majorEastAsia" w:hAnsiTheme="majorHAnsi" w:cstheme="majorBidi"/>
+      <w:b/>
+      <w:bCs/>
+      <w:color w:val="00B0F0"/>
+      <w:sz w:val="28"/>
+      <w:szCs w:val="28"/>
+    </w:rPr>
+  </w:style>
+  <w:style w:type="paragraph" w:styleId="Heading2">
+    <w:name w:val="heading 2"/>
+    <w:basedOn w:val="Normal"/>
+    <w:next w:val="Normal"/>
+    <w:link w:val="Heading2Char"/>
+    <w:uiPriority w:val="9"/>
+    <w:unhideWhenUsed/>
+    <w:qFormat/>
+    <w:rsid w:val="00965CAE"/>
+    <w:pPr>
+      <w:keepNext/>
+      <w:keepLines/>
+      <w:spacing w:before="200" w:after="0"/>
+      <w:outlineLvl w:val="1"/>
+    </w:pPr>
+    <w:rPr>
+      <w:rFonts w:asciiTheme="majorHAnsi" w:eastAsiaTheme="majorEastAsia" w:hAnsiTheme="majorHAnsi" w:cstheme="majorBidi"/>
+      <w:b/>
+      <w:bCs/>
+      <w:color w:val="00B0F0"/>
+      <w:sz w:val="26"/>
+      <w:szCs w:val="26"/>
+    </w:rPr>
+  </w:style>
+  <w:style w:type="character" w:default="1" w:styleId="DefaultParagraphFont">
+    <w:name w:val="Default Paragraph Font"/>
+    <w:uiPriority w:val="1"/>
+    <w:semiHidden/>
+    <w:unhideWhenUsed/>
+  </w:style>
+  <w:style w:type="table" w:default="1" w:styleId="TableNormal">
+    <w:name w:val="Normal Table"/>
+    <w:uiPriority w:val="99"/>
+    <w:semiHidden/>
+    <w:unhideWhenUsed/>
+    <w:tblPr>
+      <w:tblInd w:w="0" w:type="dxa"/>
       <w:tblCellMar>
         <w:top w:w="0" w:type="dxa"/>
         <w:left w:w="108" w:type="dxa"/>
         <w:bottom w:w="0" w:type="dxa"/>
         <w:right w:w="108" w:type="dxa"/>
       </w:tblCellMar>
+    </w:tblPr>
+  </w:style>
+  <w:style w:type="numbering" w:default="1" w:styleId="NoList">
+    <w:name w:val="No List"/>
+    <w:uiPriority w:val="99"/>
+    <w:semiHidden/>
+    <w:unhideWhenUsed/>
+  </w:style>
+  <w:style w:type="character" w:customStyle="1" w:styleId="Heading1Char">
+    <w:name w:val="Heading 1 Char"/>
+    <w:basedOn w:val="DefaultParagraphFont"/>
+    <w:link w:val="Heading1"/>
+    <w:uiPriority w:val="9"/>
+    <w:rsid w:val="00965CAE"/>
+    <w:rPr>
+      <w:rFonts w:asciiTheme="majorHAnsi" w:eastAsiaTheme="majorEastAsia" w:hAnsiTheme="majorHAnsi" w:cstheme="majorBidi"/>
+      <w:b/>
+      <w:bCs/>
+      <w:color w:val="00B0F0"/>
+      <w:sz w:val="28"/>
+      <w:szCs w:val="28"/>
+    </w:rPr>
+  </w:style>
+  <w:style w:type="character" w:customStyle="1" w:styleId="Heading2Char">
+    <w:name w:val="Heading 2 Char"/>
+    <w:basedOn w:val="DefaultParagraphFont"/>
+    <w:link w:val="Heading2"/>
+    <w:uiPriority w:val="9"/>
+    <w:rsid w:val="00965CAE"/>
+    <w:rPr>
+      <w:rFonts w:asciiTheme="majorHAnsi" w:eastAsiaTheme="majorEastAsia" w:hAnsiTheme="majorHAnsi" w:cstheme="majorBidi"/>
+      <w:b/>
+      <w:bCs/>
+      <w:color w:val="00B0F0"/>
+      <w:sz w:val="26"/>
+      <w:szCs w:val="26"/>
+    </w:rPr>
+  </w:style>
+  <w:style w:type="character" w:styleId="Hyperlink">
+    <w:name w:val="Hyperlink"/>
+    <w:basedOn w:val="DefaultParagraphFont"/>
+    <w:uiPriority w:val="99"/>
+    <w:unhideWhenUsed/>
+    <w:rsid w:val="00965CAE"/>
+    <w:rPr>
+      <w:color w:val="0000FF"/>
+      <w:u w:val="single"/>
+    </w:rPr>
+  </w:style>
+  <w:style w:type="table" w:styleId="TableGrid">
+    <w:name w:val="Table Grid"/>
+    <w:basedOn w:val="TableNormal"/>
+    <w:uiPriority w:val="59"/>
+    <w:rsid w:val="00965CAE"/>
+    <w:pPr>
+      <w:spacing w:after="0" w:line="240" w:lineRule="auto"/>
+    </w:pPr>
+    <w:tblPr>
+      <w:tblBorders>
+        <w:top w:val="single" w:sz="4" w:space="0" w:color="auto"/>
+        <w:left w:val="single" w:sz="4" w:space="0" w:color="auto"/>
+        <w:bottom w:val="single" w:sz="4" w:space="0" w:color="auto"/>
+        <w:right w:val="single" w:sz="4" w:space="0" w:color="auto"/>
+        <w:insideH w:val="single" w:sz="4" w:space="0" w:color="auto"/>
+        <w:insideV w:val="single" w:sz="4" w:space="0" w:color="auto"/>
+      </w:tblBorders>
+    </w:tblPr>
+  </w:style>
+  <w:style w:type="table" w:styleId="LightList-Accent5">
+    <w:name w:val="Light List Accent 5"/>
+    <w:basedOn w:val="TableNormal"/>
+    <w:uiPriority w:val="61"/>
+    <w:rsid w:val="00965CAE"/>
+    <w:pPr>
+      <w:spacing w:after="0" w:line="240" w:lineRule="auto"/>
+    </w:pPr>
+    <w:tblPr>
+      <w:tblStyleRowBandSize w:val="1"/>
+      <w:tblStyleColBandSize w:val="1"/>
+      <w:tblBorders>
+        <w:top w:val="single" w:sz="8" w:space="0" w:color="4BACC6" w:themeColor="accent5"/>
+        <w:left w:val="single" w:sz="8" w:space="0" w:color="4BACC6" w:themeColor="accent5"/>
+        <w:bottom w:val="single" w:sz="8" w:space="0" w:color="4BACC6" w:themeColor="accent5"/>
+        <w:right w:val="single" w:sz="8" w:space="0" w:color="4BACC6" w:themeColor="accent5"/>
+      </w:tblBorders>
     </w:tblPr>
     <w:tblStylePr w:type="firstRow">
       <w:pPr>

</xml_diff>